<commit_message>
Tue Jan 26 19:37:19 IST 2021
</commit_message>
<xml_diff>
--- a/Ex6.docx
+++ b/Ex6.docx
@@ -1,11 +1,11 @@
 
 <file path=word/document.xml><?xml version="1.0" encoding="utf-8"?>
-<w:document xmlns:wpc="http://schemas.microsoft.com/office/word/2010/wordprocessingCanvas" xmlns:cx="http://schemas.microsoft.com/office/drawing/2014/chartex" xmlns:cx1="http://schemas.microsoft.com/office/drawing/2015/9/8/chartex" xmlns:cx2="http://schemas.microsoft.com/office/drawing/2015/10/21/chartex" xmlns:cx3="http://schemas.microsoft.com/office/drawing/2016/5/9/chartex" xmlns:cx4="http://schemas.microsoft.com/office/drawing/2016/5/10/chartex" xmlns:cx5="http://schemas.microsoft.com/office/drawing/2016/5/11/chartex" xmlns:cx6="http://schemas.microsoft.com/office/drawing/2016/5/12/chartex" xmlns:cx7="http://schemas.microsoft.com/office/drawing/2016/5/13/chartex" xmlns:cx8="http://schemas.microsoft.com/office/drawing/2016/5/14/chartex" xmlns:mc="http://schemas.openxmlformats.org/markup-compatibility/2006" xmlns:aink="http://schemas.microsoft.com/office/drawing/2016/ink" xmlns:am3d="http://schemas.microsoft.com/office/drawing/2017/model3d" xmlns:o="urn:schemas-microsoft-com:office:office" xmlns:r="http://schemas.openxmlformats.org/officeDocument/2006/relationships" xmlns:m="http://schemas.openxmlformats.org/officeDocument/2006/math" xmlns:v="urn:schemas-microsoft-com:vml" xmlns:wp14="http://schemas.microsoft.com/office/word/2010/wordprocessingDrawing" xmlns:wp="http://schemas.openxmlformats.org/drawingml/2006/wordprocessingDrawing" xmlns:w10="urn:schemas-microsoft-com:office:word" xmlns:w="http://schemas.openxmlformats.org/wordprocessingml/2006/main" xmlns:w14="http://schemas.microsoft.com/office/word/2010/wordml" xmlns:w15="http://schemas.microsoft.com/office/word/2012/wordml" xmlns:w16cid="http://schemas.microsoft.com/office/word/2016/wordml/cid" xmlns:w16se="http://schemas.microsoft.com/office/word/2015/wordml/symex" xmlns:wpg="http://schemas.microsoft.com/office/word/2010/wordprocessingGroup" xmlns:wpi="http://schemas.microsoft.com/office/word/2010/wordprocessingInk" xmlns:wne="http://schemas.microsoft.com/office/word/2006/wordml" xmlns:wps="http://schemas.microsoft.com/office/word/2010/wordprocessingShape" mc:Ignorable="w14 w15 w16se w16cid wp14">
+<w:document xmlns:wpc="http://schemas.microsoft.com/office/word/2010/wordprocessingCanvas" xmlns:cx="http://schemas.microsoft.com/office/drawing/2014/chartex" xmlns:cx1="http://schemas.microsoft.com/office/drawing/2015/9/8/chartex" xmlns:cx2="http://schemas.microsoft.com/office/drawing/2015/10/21/chartex" xmlns:cx3="http://schemas.microsoft.com/office/drawing/2016/5/9/chartex" xmlns:cx4="http://schemas.microsoft.com/office/drawing/2016/5/10/chartex" xmlns:cx5="http://schemas.microsoft.com/office/drawing/2016/5/11/chartex" xmlns:cx6="http://schemas.microsoft.com/office/drawing/2016/5/12/chartex" xmlns:cx7="http://schemas.microsoft.com/office/drawing/2016/5/13/chartex" xmlns:cx8="http://schemas.microsoft.com/office/drawing/2016/5/14/chartex" xmlns:mc="http://schemas.openxmlformats.org/markup-compatibility/2006" xmlns:aink="http://schemas.microsoft.com/office/drawing/2016/ink" xmlns:am3d="http://schemas.microsoft.com/office/drawing/2017/model3d" xmlns:o="urn:schemas-microsoft-com:office:office" xmlns:r="http://schemas.openxmlformats.org/officeDocument/2006/relationships" xmlns:m="http://schemas.openxmlformats.org/officeDocument/2006/math" xmlns:v="urn:schemas-microsoft-com:vml" xmlns:wp14="http://schemas.microsoft.com/office/word/2010/wordprocessingDrawing" xmlns:wp="http://schemas.openxmlformats.org/drawingml/2006/wordprocessingDrawing" xmlns:w10="urn:schemas-microsoft-com:office:word" xmlns:w="http://schemas.openxmlformats.org/wordprocessingml/2006/main" xmlns:w14="http://schemas.microsoft.com/office/word/2010/wordml" xmlns:w15="http://schemas.microsoft.com/office/word/2012/wordml" xmlns:w16cex="http://schemas.microsoft.com/office/word/2018/wordml/cex" xmlns:w16cid="http://schemas.microsoft.com/office/word/2016/wordml/cid" xmlns:w16="http://schemas.microsoft.com/office/word/2018/wordml" xmlns:w16se="http://schemas.microsoft.com/office/word/2015/wordml/symex" xmlns:wpg="http://schemas.microsoft.com/office/word/2010/wordprocessingGroup" xmlns:wpi="http://schemas.microsoft.com/office/word/2010/wordprocessingInk" xmlns:wne="http://schemas.microsoft.com/office/word/2006/wordml" xmlns:wps="http://schemas.microsoft.com/office/word/2010/wordprocessingShape" mc:Ignorable="w14 w15 w16se w16cid w16 w16cex wp14">
   <w:body>
     <w:p>
       <w:pPr>
         <w:spacing w:line="276" w:lineRule="auto"/>
-        <w:jc w:val="center"/>
+        <w:ind w:left="720" w:firstLine="720"/>
         <w:rPr>
           <w:rStyle w:val="fontstyle01"/>
           <w:rFonts w:ascii="David" w:eastAsiaTheme="minorEastAsia" w:hAnsi="David" w:cs="David"/>
@@ -82,11 +82,10 @@
         <w:spacing w:line="276" w:lineRule="auto"/>
         <w:rPr>
           <w:rStyle w:val="fontstyle01"/>
-          <w:rFonts w:ascii="David" w:eastAsiaTheme="minorEastAsia" w:hAnsi="David" w:cs="David"/>
+          <w:rFonts w:ascii="David" w:hAnsi="David" w:cs="David"/>
           <w:sz w:val="44"/>
           <w:szCs w:val="32"/>
           <w:rtl/>
-          <w:lang w:eastAsia="en-US"/>
         </w:rPr>
       </w:pPr>
       <w:r>
@@ -120,6 +119,140 @@
         </w:rPr>
         <w:t>.01.21.</w:t>
       </w:r>
+    </w:p>
+    <w:p>
+      <w:pPr>
+        <w:tabs>
+          <w:tab w:val="center" w:pos="4680"/>
+          <w:tab w:val="left" w:pos="7752"/>
+        </w:tabs>
+        <w:spacing w:line="276" w:lineRule="auto"/>
+        <w:rPr>
+          <w:rStyle w:val="fontstyle01"/>
+          <w:rFonts w:ascii="David" w:hAnsi="David" w:cs="David"/>
+          <w:sz w:val="44"/>
+          <w:szCs w:val="32"/>
+          <w:rtl/>
+        </w:rPr>
+      </w:pPr>
+    </w:p>
+    <w:p>
+      <w:pPr>
+        <w:tabs>
+          <w:tab w:val="center" w:pos="4680"/>
+          <w:tab w:val="left" w:pos="7752"/>
+        </w:tabs>
+        <w:spacing w:line="276" w:lineRule="auto"/>
+        <w:jc w:val="center"/>
+        <w:rPr>
+          <w:rStyle w:val="fontstyle01"/>
+          <w:rFonts w:ascii="David" w:hAnsi="David" w:cs="David"/>
+          <w:sz w:val="44"/>
+          <w:szCs w:val="32"/>
+          <w:rtl/>
+        </w:rPr>
+      </w:pPr>
+      <w:r>
+        <w:rPr>
+          <w:rStyle w:val="fontstyle01"/>
+          <w:rFonts w:ascii="David" w:hAnsi="David" w:cs="David" w:hint="cs"/>
+          <w:sz w:val="44"/>
+          <w:szCs w:val="32"/>
+          <w:rtl/>
+        </w:rPr>
+        <w:t>מגישים:</w:t>
+      </w:r>
+    </w:p>
+    <w:p>
+      <w:pPr>
+        <w:tabs>
+          <w:tab w:val="center" w:pos="4680"/>
+          <w:tab w:val="left" w:pos="7752"/>
+        </w:tabs>
+        <w:spacing w:line="276" w:lineRule="auto"/>
+        <w:jc w:val="center"/>
+        <w:rPr>
+          <w:rStyle w:val="fontstyle01"/>
+          <w:rFonts w:ascii="David" w:hAnsi="David" w:cs="David"/>
+          <w:sz w:val="44"/>
+          <w:szCs w:val="32"/>
+          <w:rtl/>
+        </w:rPr>
+      </w:pPr>
+      <w:r>
+        <w:rPr>
+          <w:rStyle w:val="fontstyle01"/>
+          <w:rFonts w:ascii="David" w:hAnsi="David" w:cs="David" w:hint="cs"/>
+          <w:sz w:val="44"/>
+          <w:szCs w:val="32"/>
+          <w:rtl/>
+        </w:rPr>
+        <w:t xml:space="preserve">מיכל לוי </w:t>
+      </w:r>
+      <w:r>
+        <w:rPr>
+          <w:rStyle w:val="fontstyle01"/>
+          <w:rFonts w:ascii="David" w:hAnsi="David" w:cs="David"/>
+          <w:sz w:val="44"/>
+          <w:szCs w:val="32"/>
+          <w:rtl/>
+        </w:rPr>
+        <w:t>–</w:t>
+      </w:r>
+      <w:r>
+        <w:rPr>
+          <w:rStyle w:val="fontstyle01"/>
+          <w:rFonts w:ascii="David" w:hAnsi="David" w:cs="David" w:hint="cs"/>
+          <w:sz w:val="44"/>
+          <w:szCs w:val="32"/>
+          <w:rtl/>
+        </w:rPr>
+        <w:t xml:space="preserve"> 313573743</w:t>
+      </w:r>
+    </w:p>
+    <w:p>
+      <w:pPr>
+        <w:tabs>
+          <w:tab w:val="center" w:pos="4680"/>
+          <w:tab w:val="left" w:pos="7752"/>
+        </w:tabs>
+        <w:spacing w:line="276" w:lineRule="auto"/>
+        <w:jc w:val="center"/>
+        <w:rPr>
+          <w:rStyle w:val="fontstyle01"/>
+          <w:rFonts w:ascii="David" w:hAnsi="David" w:cs="David"/>
+          <w:sz w:val="44"/>
+          <w:szCs w:val="32"/>
+          <w:rtl/>
+        </w:rPr>
+      </w:pPr>
+      <w:r>
+        <w:rPr>
+          <w:rStyle w:val="fontstyle01"/>
+          <w:rFonts w:ascii="David" w:hAnsi="David" w:cs="David" w:hint="cs"/>
+          <w:sz w:val="44"/>
+          <w:szCs w:val="32"/>
+          <w:rtl/>
+        </w:rPr>
+        <w:t>רועי בן יוסף - 307920116</w:t>
+      </w:r>
+    </w:p>
+    <w:p>
+      <w:pPr>
+        <w:tabs>
+          <w:tab w:val="center" w:pos="4680"/>
+          <w:tab w:val="left" w:pos="7752"/>
+        </w:tabs>
+        <w:spacing w:line="276" w:lineRule="auto"/>
+        <w:rPr>
+          <w:rStyle w:val="fontstyle01"/>
+          <w:rFonts w:ascii="David" w:eastAsiaTheme="minorEastAsia" w:hAnsi="David" w:cs="David"/>
+          <w:sz w:val="44"/>
+          <w:szCs w:val="32"/>
+          <w:rtl/>
+          <w:lang w:eastAsia="en-US"/>
+        </w:rPr>
+      </w:pPr>
       <w:r>
         <w:rPr>
           <w:rStyle w:val="fontstyle01"/>
@@ -889,7 +1022,7 @@
             <w:pPr>
               <w:jc w:val="center"/>
               <w:rPr>
-                <w:rFonts w:ascii="Calibri" w:hAnsi="Calibri" w:cs="David" w:hint="cs"/>
+                <w:rFonts w:ascii="Calibri" w:hAnsi="Calibri" w:cs="David"/>
                 <w:color w:val="000000"/>
                 <w:rtl/>
               </w:rPr>
@@ -1010,7 +1143,7 @@
             <w:pPr>
               <w:jc w:val="center"/>
               <w:rPr>
-                <w:rFonts w:ascii="Calibri" w:hAnsi="Calibri" w:cs="David" w:hint="cs"/>
+                <w:rFonts w:ascii="Calibri" w:hAnsi="Calibri" w:cs="David"/>
                 <w:color w:val="000000"/>
                 <w:rtl/>
               </w:rPr>
@@ -1260,7 +1393,7 @@
             <w:pPr>
               <w:jc w:val="center"/>
               <w:rPr>
-                <w:rFonts w:ascii="Calibri" w:hAnsi="Calibri" w:cs="David" w:hint="cs"/>
+                <w:rFonts w:ascii="Calibri" w:hAnsi="Calibri" w:cs="David"/>
                 <w:color w:val="000000"/>
                 <w:rtl/>
               </w:rPr>
@@ -1594,7 +1727,7 @@
             <w:pPr>
               <w:jc w:val="center"/>
               <w:rPr>
-                <w:rFonts w:ascii="Calibri" w:hAnsi="Calibri" w:cs="David" w:hint="cs"/>
+                <w:rFonts w:ascii="Calibri" w:hAnsi="Calibri" w:cs="David"/>
                 <w:color w:val="000000"/>
               </w:rPr>
             </w:pPr>
@@ -2005,7 +2138,7 @@
         <mc:AlternateContent>
           <mc:Choice Requires="wps">
             <w:drawing>
-              <wp:anchor distT="0" distB="0" distL="114300" distR="114300" simplePos="0" relativeHeight="251678720" behindDoc="0" locked="0" layoutInCell="1" allowOverlap="1">
+              <wp:anchor distT="0" distB="0" distL="114300" distR="114300" simplePos="0" relativeHeight="251678720" behindDoc="0" locked="0" layoutInCell="1" allowOverlap="1" wp14:anchorId="524BACA4" wp14:editId="3C2ADE1B">
                 <wp:simplePos x="0" y="0"/>
                 <wp:positionH relativeFrom="column">
                   <wp:posOffset>2114550</wp:posOffset>
@@ -2050,9 +2183,6 @@
                           <w:p>
                             <w:pPr>
                               <w:jc w:val="center"/>
-                              <w:rPr>
-                                <w:rFonts w:hint="cs"/>
-                              </w:rPr>
                             </w:pPr>
                             <w:r>
                               <w:rPr>
@@ -2078,15 +2208,12 @@
           </mc:Choice>
           <mc:Fallback>
             <w:pict>
-              <v:rect id="Rectangle 11" o:spid="_x0000_s1026" style="position:absolute;left:0;text-align:left;margin-left:166.5pt;margin-top:7.65pt;width:37.5pt;height:22.5pt;z-index:251678720;visibility:visible;mso-wrap-style:square;mso-wrap-distance-left:9pt;mso-wrap-distance-top:0;mso-wrap-distance-right:9pt;mso-wrap-distance-bottom:0;mso-position-horizontal:absolute;mso-position-horizontal-relative:text;mso-position-vertical:absolute;mso-position-vertical-relative:text;v-text-anchor:middle" o:gfxdata="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" fillcolor="white [3201]" strokecolor="black [3200]" strokeweight="1pt">
+              <v:rect w14:anchorId="524BACA4" id="Rectangle 11" o:spid="_x0000_s1026" style="position:absolute;left:0;text-align:left;margin-left:166.5pt;margin-top:7.65pt;width:37.5pt;height:22.5pt;z-index:251678720;visibility:visible;mso-wrap-style:square;mso-wrap-distance-left:9pt;mso-wrap-distance-top:0;mso-wrap-distance-right:9pt;mso-wrap-distance-bottom:0;mso-position-horizontal:absolute;mso-position-horizontal-relative:text;mso-position-vertical:absolute;mso-position-vertical-relative:text;v-text-anchor:middle" o:gfxdata="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" fillcolor="white [3201]" strokecolor="black [3200]" strokeweight="1pt">
                 <v:textbox>
                   <w:txbxContent>
                     <w:p>
                       <w:pPr>
                         <w:jc w:val="center"/>
-                        <w:rPr>
-                          <w:rFonts w:hint="cs"/>
-                        </w:rPr>
                       </w:pPr>
                       <w:r>
                         <w:rPr>
@@ -2175,7 +2302,7 @@
         <mc:AlternateContent>
           <mc:Choice Requires="wps">
             <w:drawing>
-              <wp:anchor distT="45720" distB="45720" distL="114300" distR="114300" simplePos="0" relativeHeight="251662336" behindDoc="1" locked="0" layoutInCell="1" allowOverlap="1">
+              <wp:anchor distT="45720" distB="45720" distL="114300" distR="114300" simplePos="0" relativeHeight="251662336" behindDoc="1" locked="0" layoutInCell="1" allowOverlap="1" wp14:anchorId="53977312" wp14:editId="74265B64">
                 <wp:simplePos x="0" y="0"/>
                 <wp:positionH relativeFrom="column">
                   <wp:posOffset>-228600</wp:posOffset>
@@ -2223,7 +2350,6 @@
                               <w:pStyle w:val="Default"/>
                               <w:bidi/>
                               <w:rPr>
-                                <w:rFonts w:hint="cs"/>
                                 <w:color w:val="FF0000"/>
                                 <w:rtl/>
                               </w:rPr>
@@ -2400,7 +2526,7 @@
           </mc:Choice>
           <mc:Fallback>
             <w:pict>
-              <v:shapetype id="_x0000_t202" coordsize="21600,21600" o:spt="202" path="m,l,21600r21600,l21600,xe">
+              <v:shapetype w14:anchorId="53977312" id="_x0000_t202" coordsize="21600,21600" o:spt="202" path="m,l,21600r21600,l21600,xe">
                 <v:stroke joinstyle="miter"/>
                 <v:path gradientshapeok="t" o:connecttype="rect"/>
               </v:shapetype>
@@ -2412,7 +2538,6 @@
                         <w:pStyle w:val="Default"/>
                         <w:bidi/>
                         <w:rPr>
-                          <w:rFonts w:hint="cs"/>
                           <w:color w:val="FF0000"/>
                           <w:rtl/>
                         </w:rPr>
@@ -2581,7 +2706,7 @@
     <w:p>
       <w:pPr>
         <w:rPr>
-          <w:rFonts w:ascii="Calibri" w:hAnsi="Calibri" w:cs="David" w:hint="cs"/>
+          <w:rFonts w:ascii="Calibri" w:hAnsi="Calibri" w:cs="David"/>
           <w:color w:val="000000"/>
           <w:rtl/>
         </w:rPr>
@@ -2624,7 +2749,7 @@
         <mc:AlternateContent>
           <mc:Choice Requires="wps">
             <w:drawing>
-              <wp:anchor distT="0" distB="0" distL="114300" distR="114300" simplePos="0" relativeHeight="251680768" behindDoc="0" locked="0" layoutInCell="1" allowOverlap="1" wp14:anchorId="04C726F7" wp14:editId="672E825B">
+              <wp:anchor distT="0" distB="0" distL="114300" distR="114300" simplePos="0" relativeHeight="251680768" behindDoc="0" locked="0" layoutInCell="1" allowOverlap="1" wp14:anchorId="7E8D1412" wp14:editId="0547E36A">
                 <wp:simplePos x="0" y="0"/>
                 <wp:positionH relativeFrom="column">
                   <wp:posOffset>1000125</wp:posOffset>
@@ -2669,9 +2794,6 @@
                           <w:p>
                             <w:pPr>
                               <w:jc w:val="center"/>
-                              <w:rPr>
-                                <w:rFonts w:hint="cs"/>
-                              </w:rPr>
                             </w:pPr>
                             <w:r>
                               <w:rPr>
@@ -2697,15 +2819,12 @@
           </mc:Choice>
           <mc:Fallback>
             <w:pict>
-              <v:rect w14:anchorId="04C726F7" id="Rectangle 12" o:spid="_x0000_s1028" style="position:absolute;left:0;text-align:left;margin-left:78.75pt;margin-top:6.75pt;width:37.5pt;height:22.5pt;z-index:251680768;visibility:visible;mso-wrap-style:square;mso-wrap-distance-left:9pt;mso-wrap-distance-top:0;mso-wrap-distance-right:9pt;mso-wrap-distance-bottom:0;mso-position-horizontal:absolute;mso-position-horizontal-relative:text;mso-position-vertical:absolute;mso-position-vertical-relative:text;v-text-anchor:middle" o:gfxdata="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" fillcolor="white [3201]" strokecolor="black [3200]" strokeweight="1pt">
+              <v:rect w14:anchorId="7E8D1412" id="Rectangle 12" o:spid="_x0000_s1028" style="position:absolute;left:0;text-align:left;margin-left:78.75pt;margin-top:6.75pt;width:37.5pt;height:22.5pt;z-index:251680768;visibility:visible;mso-wrap-style:square;mso-wrap-distance-left:9pt;mso-wrap-distance-top:0;mso-wrap-distance-right:9pt;mso-wrap-distance-bottom:0;mso-position-horizontal:absolute;mso-position-horizontal-relative:text;mso-position-vertical:absolute;mso-position-vertical-relative:text;v-text-anchor:middle" o:gfxdata="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" fillcolor="white [3201]" strokecolor="black [3200]" strokeweight="1pt">
                 <v:textbox>
                   <w:txbxContent>
                     <w:p>
                       <w:pPr>
                         <w:jc w:val="center"/>
-                        <w:rPr>
-                          <w:rFonts w:hint="cs"/>
-                        </w:rPr>
                       </w:pPr>
                       <w:r>
                         <w:rPr>
@@ -2799,7 +2918,7 @@
         <mc:AlternateContent>
           <mc:Choice Requires="wps">
             <w:drawing>
-              <wp:anchor distT="0" distB="0" distL="114300" distR="114300" simplePos="0" relativeHeight="251665408" behindDoc="0" locked="0" layoutInCell="1" allowOverlap="1">
+              <wp:anchor distT="0" distB="0" distL="114300" distR="114300" simplePos="0" relativeHeight="251665408" behindDoc="0" locked="0" layoutInCell="1" allowOverlap="1" wp14:anchorId="31EC0A23" wp14:editId="474DB622">
                 <wp:simplePos x="0" y="0"/>
                 <wp:positionH relativeFrom="column">
                   <wp:posOffset>-276225</wp:posOffset>
@@ -2844,7 +2963,6 @@
                           <w:p>
                             <w:pPr>
                               <w:rPr>
-                                <w:rFonts w:hint="cs"/>
                                 <w:color w:val="FF0000"/>
                                 <w:rtl/>
                               </w:rPr>
@@ -2946,7 +3064,6 @@
                           <w:p>
                             <w:pPr>
                               <w:rPr>
-                                <w:rFonts w:hint="cs"/>
                                 <w:color w:val="FF0000"/>
                                 <w:rtl/>
                               </w:rPr>
@@ -2990,13 +3107,12 @@
           </mc:Choice>
           <mc:Fallback>
             <w:pict>
-              <v:rect id="Rectangle 4" o:spid="_x0000_s1029" style="position:absolute;left:0;text-align:left;margin-left:-21.75pt;margin-top:10.45pt;width:483.75pt;height:75.75pt;z-index:251665408;visibility:visible;mso-wrap-style:square;mso-wrap-distance-left:9pt;mso-wrap-distance-top:0;mso-wrap-distance-right:9pt;mso-wrap-distance-bottom:0;mso-position-horizontal:absolute;mso-position-horizontal-relative:text;mso-position-vertical:absolute;mso-position-vertical-relative:text;v-text-anchor:middle" o:gfxdata="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" fillcolor="white [3201]" strokecolor="black [3200]" strokeweight="1pt">
+              <v:rect w14:anchorId="31EC0A23" id="Rectangle 4" o:spid="_x0000_s1029" style="position:absolute;left:0;text-align:left;margin-left:-21.75pt;margin-top:10.45pt;width:483.75pt;height:75.75pt;z-index:251665408;visibility:visible;mso-wrap-style:square;mso-wrap-distance-left:9pt;mso-wrap-distance-top:0;mso-wrap-distance-right:9pt;mso-wrap-distance-bottom:0;mso-position-horizontal:absolute;mso-position-horizontal-relative:text;mso-position-vertical:absolute;mso-position-vertical-relative:text;v-text-anchor:middle" o:gfxdata="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" fillcolor="white [3201]" strokecolor="black [3200]" strokeweight="1pt">
                 <v:textbox>
                   <w:txbxContent>
                     <w:p>
                       <w:pPr>
                         <w:rPr>
-                          <w:rFonts w:hint="cs"/>
                           <w:color w:val="FF0000"/>
                           <w:rtl/>
                         </w:rPr>
@@ -3098,7 +3214,6 @@
                     <w:p>
                       <w:pPr>
                         <w:rPr>
-                          <w:rFonts w:hint="cs"/>
                           <w:color w:val="FF0000"/>
                           <w:rtl/>
                         </w:rPr>
@@ -3210,7 +3325,7 @@
         <mc:AlternateContent>
           <mc:Choice Requires="wps">
             <w:drawing>
-              <wp:anchor distT="0" distB="0" distL="114300" distR="114300" simplePos="0" relativeHeight="251698176" behindDoc="0" locked="0" layoutInCell="1" allowOverlap="1">
+              <wp:anchor distT="0" distB="0" distL="114300" distR="114300" simplePos="0" relativeHeight="251698176" behindDoc="0" locked="0" layoutInCell="1" allowOverlap="1" wp14:anchorId="0B5112E4" wp14:editId="404E74D1">
                 <wp:simplePos x="0" y="0"/>
                 <wp:positionH relativeFrom="column">
                   <wp:posOffset>35169</wp:posOffset>
@@ -3385,7 +3500,7 @@
         <mc:AlternateContent>
           <mc:Choice Requires="wps">
             <w:drawing>
-              <wp:anchor distT="0" distB="0" distL="114300" distR="114300" simplePos="0" relativeHeight="251667456" behindDoc="0" locked="0" layoutInCell="1" allowOverlap="1" wp14:anchorId="60B354D9" wp14:editId="5ACAE12C">
+              <wp:anchor distT="0" distB="0" distL="114300" distR="114300" simplePos="0" relativeHeight="251667456" behindDoc="0" locked="0" layoutInCell="1" allowOverlap="1" wp14:anchorId="1CE4546A" wp14:editId="7E871BDA">
                 <wp:simplePos x="0" y="0"/>
                 <wp:positionH relativeFrom="column">
                   <wp:posOffset>-276225</wp:posOffset>
@@ -3430,7 +3545,6 @@
                           <w:p>
                             <w:pPr>
                               <w:rPr>
-                                <w:rFonts w:hint="cs"/>
                                 <w:color w:val="FF0000"/>
                                 <w:rtl/>
                               </w:rPr>
@@ -3577,13 +3691,12 @@
           </mc:Choice>
           <mc:Fallback>
             <w:pict>
-              <v:rect w14:anchorId="60B354D9" id="Rectangle 5" o:spid="_x0000_s1030" style="position:absolute;left:0;text-align:left;margin-left:-21.75pt;margin-top:13.45pt;width:483.75pt;height:75.75pt;z-index:251667456;visibility:visible;mso-wrap-style:square;mso-wrap-distance-left:9pt;mso-wrap-distance-top:0;mso-wrap-distance-right:9pt;mso-wrap-distance-bottom:0;mso-position-horizontal:absolute;mso-position-horizontal-relative:text;mso-position-vertical:absolute;mso-position-vertical-relative:text;v-text-anchor:middle" o:gfxdata="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" fillcolor="white [3201]" strokecolor="black [3200]" strokeweight="1pt">
+              <v:rect w14:anchorId="1CE4546A" id="Rectangle 5" o:spid="_x0000_s1030" style="position:absolute;left:0;text-align:left;margin-left:-21.75pt;margin-top:13.45pt;width:483.75pt;height:75.75pt;z-index:251667456;visibility:visible;mso-wrap-style:square;mso-wrap-distance-left:9pt;mso-wrap-distance-top:0;mso-wrap-distance-right:9pt;mso-wrap-distance-bottom:0;mso-position-horizontal:absolute;mso-position-horizontal-relative:text;mso-position-vertical:absolute;mso-position-vertical-relative:text;v-text-anchor:middle" o:gfxdata="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" fillcolor="white [3201]" strokecolor="black [3200]" strokeweight="1pt">
                 <v:textbox>
                   <w:txbxContent>
                     <w:p>
                       <w:pPr>
                         <w:rPr>
-                          <w:rFonts w:hint="cs"/>
                           <w:color w:val="FF0000"/>
                           <w:rtl/>
                         </w:rPr>
@@ -3796,7 +3909,7 @@
         <mc:AlternateContent>
           <mc:Choice Requires="wps">
             <w:drawing>
-              <wp:anchor distT="0" distB="0" distL="114300" distR="114300" simplePos="0" relativeHeight="251700224" behindDoc="0" locked="0" layoutInCell="1" allowOverlap="1" wp14:anchorId="65485164" wp14:editId="22674E55">
+              <wp:anchor distT="0" distB="0" distL="114300" distR="114300" simplePos="0" relativeHeight="251700224" behindDoc="0" locked="0" layoutInCell="1" allowOverlap="1" wp14:anchorId="204486FD" wp14:editId="7FFB5712">
                 <wp:simplePos x="0" y="0"/>
                 <wp:positionH relativeFrom="column">
                   <wp:posOffset>1002079</wp:posOffset>
@@ -3994,7 +4107,7 @@
         <mc:AlternateContent>
           <mc:Choice Requires="wps">
             <w:drawing>
-              <wp:anchor distT="0" distB="0" distL="114300" distR="114300" simplePos="0" relativeHeight="251669504" behindDoc="0" locked="0" layoutInCell="1" allowOverlap="1" wp14:anchorId="5D50CC9E" wp14:editId="7FC6A316">
+              <wp:anchor distT="0" distB="0" distL="114300" distR="114300" simplePos="0" relativeHeight="251669504" behindDoc="0" locked="0" layoutInCell="1" allowOverlap="1" wp14:anchorId="68485276" wp14:editId="39905BB3">
                 <wp:simplePos x="0" y="0"/>
                 <wp:positionH relativeFrom="column">
                   <wp:posOffset>-276225</wp:posOffset>
@@ -4078,7 +4191,6 @@
                           <w:p>
                             <w:pPr>
                               <w:rPr>
-                                <w:rFonts w:hint="cs"/>
                                 <w:color w:val="FF0000"/>
                                 <w:rtl/>
                               </w:rPr>
@@ -4262,7 +4374,7 @@
           </mc:Choice>
           <mc:Fallback>
             <w:pict>
-              <v:rect w14:anchorId="5D50CC9E" id="Rectangle 6" o:spid="_x0000_s1031" style="position:absolute;left:0;text-align:left;margin-left:-21.75pt;margin-top:6.45pt;width:483.75pt;height:75.75pt;z-index:251669504;visibility:visible;mso-wrap-style:square;mso-wrap-distance-left:9pt;mso-wrap-distance-top:0;mso-wrap-distance-right:9pt;mso-wrap-distance-bottom:0;mso-position-horizontal:absolute;mso-position-horizontal-relative:text;mso-position-vertical:absolute;mso-position-vertical-relative:text;v-text-anchor:middle" o:gfxdata="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" fillcolor="white [3201]" strokecolor="black [3200]" strokeweight="1pt">
+              <v:rect w14:anchorId="68485276" id="Rectangle 6" o:spid="_x0000_s1031" style="position:absolute;left:0;text-align:left;margin-left:-21.75pt;margin-top:6.45pt;width:483.75pt;height:75.75pt;z-index:251669504;visibility:visible;mso-wrap-style:square;mso-wrap-distance-left:9pt;mso-wrap-distance-top:0;mso-wrap-distance-right:9pt;mso-wrap-distance-bottom:0;mso-position-horizontal:absolute;mso-position-horizontal-relative:text;mso-position-vertical:absolute;mso-position-vertical-relative:text;v-text-anchor:middle" o:gfxdata="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" fillcolor="white [3201]" strokecolor="black [3200]" strokeweight="1pt">
                 <v:textbox>
                   <w:txbxContent>
                     <w:p>
@@ -4307,7 +4419,6 @@
                     <w:p>
                       <w:pPr>
                         <w:rPr>
-                          <w:rFonts w:hint="cs"/>
                           <w:color w:val="FF0000"/>
                           <w:rtl/>
                         </w:rPr>
@@ -4554,7 +4665,7 @@
         <mc:AlternateContent>
           <mc:Choice Requires="wps">
             <w:drawing>
-              <wp:anchor distT="0" distB="0" distL="114300" distR="114300" simplePos="0" relativeHeight="251702272" behindDoc="0" locked="0" layoutInCell="1" allowOverlap="1" wp14:anchorId="1079E53C" wp14:editId="2F5BEDE3">
+              <wp:anchor distT="0" distB="0" distL="114300" distR="114300" simplePos="0" relativeHeight="251702272" behindDoc="0" locked="0" layoutInCell="1" allowOverlap="1" wp14:anchorId="721AABE7" wp14:editId="0441C0DF">
                 <wp:simplePos x="0" y="0"/>
                 <wp:positionH relativeFrom="column">
                   <wp:posOffset>972527</wp:posOffset>
@@ -4738,7 +4849,7 @@
         <mc:AlternateContent>
           <mc:Choice Requires="wps">
             <w:drawing>
-              <wp:anchor distT="0" distB="0" distL="114300" distR="114300" simplePos="0" relativeHeight="251671552" behindDoc="0" locked="0" layoutInCell="1" allowOverlap="1" wp14:anchorId="20DC5576" wp14:editId="3FC7563A">
+              <wp:anchor distT="0" distB="0" distL="114300" distR="114300" simplePos="0" relativeHeight="251671552" behindDoc="0" locked="0" layoutInCell="1" allowOverlap="1" wp14:anchorId="6990D98A" wp14:editId="74F67B9D">
                 <wp:simplePos x="0" y="0"/>
                 <wp:positionH relativeFrom="column">
                   <wp:posOffset>-275492</wp:posOffset>
@@ -5422,7 +5533,6 @@
                           <w:p>
                             <w:pPr>
                               <w:rPr>
-                                <w:rFonts w:hint="cs"/>
                                 <w:color w:val="FF0000"/>
                                 <w:sz w:val="22"/>
                                 <w:szCs w:val="22"/>
@@ -5458,7 +5568,7 @@
           </mc:Choice>
           <mc:Fallback>
             <w:pict>
-              <v:rect w14:anchorId="20DC5576" id="Rectangle 7" o:spid="_x0000_s1032" style="position:absolute;left:0;text-align:left;margin-left:-21.7pt;margin-top:7.4pt;width:483.75pt;height:86.75pt;z-index:251671552;visibility:visible;mso-wrap-style:square;mso-height-percent:0;mso-wrap-distance-left:9pt;mso-wrap-distance-top:0;mso-wrap-distance-right:9pt;mso-wrap-distance-bottom:0;mso-position-horizontal:absolute;mso-position-horizontal-relative:text;mso-position-vertical:absolute;mso-position-vertical-relative:text;mso-height-percent:0;mso-height-relative:margin;v-text-anchor:middle" o:gfxdata="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" fillcolor="white [3201]" strokecolor="black [3200]" strokeweight="1pt">
+              <v:rect w14:anchorId="6990D98A" id="Rectangle 7" o:spid="_x0000_s1032" style="position:absolute;left:0;text-align:left;margin-left:-21.7pt;margin-top:7.4pt;width:483.75pt;height:86.75pt;z-index:251671552;visibility:visible;mso-wrap-style:square;mso-height-percent:0;mso-wrap-distance-left:9pt;mso-wrap-distance-top:0;mso-wrap-distance-right:9pt;mso-wrap-distance-bottom:0;mso-position-horizontal:absolute;mso-position-horizontal-relative:text;mso-position-vertical:absolute;mso-position-vertical-relative:text;mso-height-percent:0;mso-height-relative:margin;v-text-anchor:middle" o:gfxdata="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" fillcolor="white [3201]" strokecolor="black [3200]" strokeweight="1pt">
                 <v:textbox>
                   <w:txbxContent>
                     <w:p>
@@ -6103,7 +6213,6 @@
                     <w:p>
                       <w:pPr>
                         <w:rPr>
-                          <w:rFonts w:hint="cs"/>
                           <w:color w:val="FF0000"/>
                           <w:sz w:val="22"/>
                           <w:szCs w:val="22"/>
@@ -6209,7 +6318,7 @@
         <mc:AlternateContent>
           <mc:Choice Requires="wps">
             <w:drawing>
-              <wp:anchor distT="0" distB="0" distL="114300" distR="114300" simplePos="0" relativeHeight="251704320" behindDoc="0" locked="0" layoutInCell="1" allowOverlap="1" wp14:anchorId="512F1E99" wp14:editId="17B5A57B">
+              <wp:anchor distT="0" distB="0" distL="114300" distR="114300" simplePos="0" relativeHeight="251704320" behindDoc="0" locked="0" layoutInCell="1" allowOverlap="1" wp14:anchorId="2EF1393C" wp14:editId="772D8EBB">
                 <wp:simplePos x="0" y="0"/>
                 <wp:positionH relativeFrom="column">
                   <wp:posOffset>965884</wp:posOffset>
@@ -6392,7 +6501,7 @@
         <mc:AlternateContent>
           <mc:Choice Requires="wps">
             <w:drawing>
-              <wp:anchor distT="0" distB="0" distL="114300" distR="114300" simplePos="0" relativeHeight="251673600" behindDoc="0" locked="0" layoutInCell="1" allowOverlap="1" wp14:anchorId="20DC5576" wp14:editId="3FC7563A">
+              <wp:anchor distT="0" distB="0" distL="114300" distR="114300" simplePos="0" relativeHeight="251673600" behindDoc="0" locked="0" layoutInCell="1" allowOverlap="1" wp14:anchorId="29C99744" wp14:editId="35BCE4F2">
                 <wp:simplePos x="0" y="0"/>
                 <wp:positionH relativeFrom="column">
                   <wp:posOffset>-276225</wp:posOffset>
@@ -6481,7 +6590,7 @@
           </mc:Choice>
           <mc:Fallback>
             <w:pict>
-              <v:rect w14:anchorId="20DC5576" id="Rectangle 8" o:spid="_x0000_s1033" style="position:absolute;left:0;text-align:left;margin-left:-21.75pt;margin-top:11.8pt;width:483.75pt;height:75.75pt;z-index:251673600;visibility:visible;mso-wrap-style:square;mso-wrap-distance-left:9pt;mso-wrap-distance-top:0;mso-wrap-distance-right:9pt;mso-wrap-distance-bottom:0;mso-position-horizontal:absolute;mso-position-horizontal-relative:text;mso-position-vertical:absolute;mso-position-vertical-relative:text;v-text-anchor:middle" o:gfxdata="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" fillcolor="white [3201]" strokecolor="black [3200]" strokeweight="1pt">
+              <v:rect w14:anchorId="29C99744" id="Rectangle 8" o:spid="_x0000_s1033" style="position:absolute;left:0;text-align:left;margin-left:-21.75pt;margin-top:11.8pt;width:483.75pt;height:75.75pt;z-index:251673600;visibility:visible;mso-wrap-style:square;mso-wrap-distance-left:9pt;mso-wrap-distance-top:0;mso-wrap-distance-right:9pt;mso-wrap-distance-bottom:0;mso-position-horizontal:absolute;mso-position-horizontal-relative:text;mso-position-vertical:absolute;mso-position-vertical-relative:text;v-text-anchor:middle" o:gfxdata="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" fillcolor="white [3201]" strokecolor="black [3200]" strokeweight="1pt">
                 <v:textbox>
                   <w:txbxContent>
                     <w:p>
@@ -6592,7 +6701,7 @@
       <w:pPr>
         <w:pStyle w:val="a3"/>
         <w:rPr>
-          <w:rFonts w:ascii="Calibri" w:hAnsi="Calibri" w:cs="David" w:hint="cs"/>
+          <w:rFonts w:ascii="Calibri" w:hAnsi="Calibri" w:cs="David"/>
           <w:color w:val="000000"/>
           <w:rtl/>
         </w:rPr>
@@ -6642,7 +6751,6 @@
                 <w:rFonts w:ascii="Calibri" w:hAnsi="Calibri" w:cs="David"/>
                 <w:color w:val="000000"/>
               </w:rPr>
-              <w:lastRenderedPageBreak/>
               <w:t>T3</w:t>
             </w:r>
           </w:p>
@@ -6799,7 +6907,7 @@
             <w:pPr>
               <w:jc w:val="center"/>
               <w:rPr>
-                <w:rFonts w:ascii="Calibri" w:hAnsi="Calibri" w:cs="David" w:hint="cs"/>
+                <w:rFonts w:ascii="Calibri" w:hAnsi="Calibri" w:cs="David"/>
                 <w:color w:val="000000"/>
                 <w:rtl/>
               </w:rPr>
@@ -6974,7 +7082,7 @@
             <w:pPr>
               <w:jc w:val="center"/>
               <w:rPr>
-                <w:rFonts w:ascii="Calibri" w:hAnsi="Calibri" w:cs="David" w:hint="cs"/>
+                <w:rFonts w:ascii="Calibri" w:hAnsi="Calibri" w:cs="David"/>
                 <w:color w:val="000000"/>
                 <w:rtl/>
               </w:rPr>
@@ -7106,7 +7214,7 @@
             <w:pPr>
               <w:jc w:val="center"/>
               <w:rPr>
-                <w:rFonts w:ascii="Calibri" w:hAnsi="Calibri" w:cs="David" w:hint="cs"/>
+                <w:rFonts w:ascii="Calibri" w:hAnsi="Calibri" w:cs="David"/>
                 <w:color w:val="000000"/>
               </w:rPr>
             </w:pPr>
@@ -7155,7 +7263,7 @@
             <w:pPr>
               <w:jc w:val="center"/>
               <w:rPr>
-                <w:rFonts w:ascii="Calibri" w:hAnsi="Calibri" w:cs="David" w:hint="cs"/>
+                <w:rFonts w:ascii="Calibri" w:hAnsi="Calibri" w:cs="David"/>
                 <w:color w:val="000000"/>
                 <w:rtl/>
               </w:rPr>
@@ -7224,7 +7332,7 @@
             <w:pPr>
               <w:jc w:val="center"/>
               <w:rPr>
-                <w:rFonts w:ascii="Calibri" w:hAnsi="Calibri" w:cs="David" w:hint="cs"/>
+                <w:rFonts w:ascii="Calibri" w:hAnsi="Calibri" w:cs="David"/>
                 <w:color w:val="000000"/>
                 <w:rtl/>
               </w:rPr>
@@ -7242,7 +7350,7 @@
             <w:pPr>
               <w:jc w:val="center"/>
               <w:rPr>
-                <w:rFonts w:ascii="Calibri" w:hAnsi="Calibri" w:cs="David" w:hint="cs"/>
+                <w:rFonts w:ascii="Calibri" w:hAnsi="Calibri" w:cs="David"/>
                 <w:color w:val="000000"/>
                 <w:rtl/>
               </w:rPr>
@@ -7279,7 +7387,7 @@
             <w:pPr>
               <w:jc w:val="center"/>
               <w:rPr>
-                <w:rFonts w:ascii="Calibri" w:hAnsi="Calibri" w:cs="David" w:hint="cs"/>
+                <w:rFonts w:ascii="Calibri" w:hAnsi="Calibri" w:cs="David"/>
                 <w:color w:val="000000"/>
                 <w:rtl/>
               </w:rPr>
@@ -7381,7 +7489,7 @@
             <w:pPr>
               <w:jc w:val="center"/>
               <w:rPr>
-                <w:rFonts w:ascii="Calibri" w:hAnsi="Calibri" w:cs="David" w:hint="cs"/>
+                <w:rFonts w:ascii="Calibri" w:hAnsi="Calibri" w:cs="David"/>
                 <w:color w:val="000000"/>
                 <w:rtl/>
               </w:rPr>
@@ -7400,7 +7508,7 @@
             <w:pPr>
               <w:jc w:val="center"/>
               <w:rPr>
-                <w:rFonts w:ascii="Calibri" w:hAnsi="Calibri" w:cs="David" w:hint="cs"/>
+                <w:rFonts w:ascii="Calibri" w:hAnsi="Calibri" w:cs="David"/>
                 <w:color w:val="000000"/>
                 <w:rtl/>
               </w:rPr>
@@ -7418,7 +7526,7 @@
             <w:pPr>
               <w:jc w:val="center"/>
               <w:rPr>
-                <w:rFonts w:ascii="Calibri" w:hAnsi="Calibri" w:cs="David" w:hint="cs"/>
+                <w:rFonts w:ascii="Calibri" w:hAnsi="Calibri" w:cs="David"/>
                 <w:color w:val="000000"/>
                 <w:rtl/>
               </w:rPr>
@@ -7487,7 +7595,7 @@
             <w:pPr>
               <w:jc w:val="center"/>
               <w:rPr>
-                <w:rFonts w:ascii="Calibri" w:hAnsi="Calibri" w:cs="David" w:hint="cs"/>
+                <w:rFonts w:ascii="Calibri" w:hAnsi="Calibri" w:cs="David"/>
                 <w:color w:val="000000"/>
                 <w:rtl/>
               </w:rPr>
@@ -7505,7 +7613,7 @@
             <w:pPr>
               <w:jc w:val="center"/>
               <w:rPr>
-                <w:rFonts w:ascii="Calibri" w:hAnsi="Calibri" w:cs="David" w:hint="cs"/>
+                <w:rFonts w:ascii="Calibri" w:hAnsi="Calibri" w:cs="David"/>
                 <w:color w:val="000000"/>
                 <w:rtl/>
               </w:rPr>
@@ -7534,7 +7642,7 @@
             <w:pPr>
               <w:jc w:val="center"/>
               <w:rPr>
-                <w:rFonts w:ascii="Calibri" w:hAnsi="Calibri" w:cs="David" w:hint="cs"/>
+                <w:rFonts w:ascii="Calibri" w:hAnsi="Calibri" w:cs="David"/>
                 <w:color w:val="000000"/>
                 <w:rtl/>
               </w:rPr>
@@ -7594,7 +7702,7 @@
             <w:pPr>
               <w:jc w:val="center"/>
               <w:rPr>
-                <w:rFonts w:ascii="Calibri" w:hAnsi="Calibri" w:cs="David" w:hint="cs"/>
+                <w:rFonts w:ascii="Calibri" w:hAnsi="Calibri" w:cs="David"/>
                 <w:color w:val="000000"/>
                 <w:rtl/>
               </w:rPr>
@@ -7772,7 +7880,7 @@
             <w:pPr>
               <w:jc w:val="center"/>
               <w:rPr>
-                <w:rFonts w:ascii="Calibri" w:hAnsi="Calibri" w:cs="David" w:hint="cs"/>
+                <w:rFonts w:ascii="Calibri" w:hAnsi="Calibri" w:cs="David"/>
                 <w:color w:val="000000"/>
                 <w:rtl/>
               </w:rPr>
@@ -7971,7 +8079,7 @@
             <w:pPr>
               <w:jc w:val="center"/>
               <w:rPr>
-                <w:rFonts w:ascii="Calibri" w:hAnsi="Calibri" w:cs="David" w:hint="cs"/>
+                <w:rFonts w:ascii="Calibri" w:hAnsi="Calibri" w:cs="David"/>
                 <w:color w:val="000000"/>
                 <w:rtl/>
               </w:rPr>
@@ -8008,7 +8116,7 @@
             <w:pPr>
               <w:jc w:val="center"/>
               <w:rPr>
-                <w:rFonts w:ascii="Calibri" w:hAnsi="Calibri" w:cs="David" w:hint="cs"/>
+                <w:rFonts w:ascii="Calibri" w:hAnsi="Calibri" w:cs="David"/>
                 <w:color w:val="000000"/>
                 <w:rtl/>
               </w:rPr>
@@ -8058,7 +8166,7 @@
             <w:pPr>
               <w:jc w:val="center"/>
               <w:rPr>
-                <w:rFonts w:ascii="Calibri" w:hAnsi="Calibri" w:cs="David" w:hint="cs"/>
+                <w:rFonts w:ascii="Calibri" w:hAnsi="Calibri" w:cs="David"/>
                 <w:color w:val="000000"/>
                 <w:rtl/>
               </w:rPr>
@@ -8095,7 +8203,7 @@
             <w:pPr>
               <w:jc w:val="center"/>
               <w:rPr>
-                <w:rFonts w:ascii="Calibri" w:hAnsi="Calibri" w:cs="David" w:hint="cs"/>
+                <w:rFonts w:ascii="Calibri" w:hAnsi="Calibri" w:cs="David"/>
                 <w:color w:val="000000"/>
                 <w:rtl/>
               </w:rPr>
@@ -8114,7 +8222,7 @@
             <w:pPr>
               <w:jc w:val="center"/>
               <w:rPr>
-                <w:rFonts w:ascii="Calibri" w:hAnsi="Calibri" w:cs="David" w:hint="cs"/>
+                <w:rFonts w:ascii="Calibri" w:hAnsi="Calibri" w:cs="David"/>
                 <w:color w:val="000000"/>
                 <w:rtl/>
               </w:rPr>
@@ -8232,7 +8340,7 @@
             <w:pPr>
               <w:jc w:val="center"/>
               <w:rPr>
-                <w:rFonts w:ascii="Calibri" w:hAnsi="Calibri" w:cs="David" w:hint="cs"/>
+                <w:rFonts w:ascii="Calibri" w:hAnsi="Calibri" w:cs="David"/>
                 <w:color w:val="000000"/>
                 <w:rtl/>
               </w:rPr>
@@ -8381,7 +8489,7 @@
             <w:pPr>
               <w:jc w:val="center"/>
               <w:rPr>
-                <w:rFonts w:ascii="Calibri" w:hAnsi="Calibri" w:cs="David" w:hint="cs"/>
+                <w:rFonts w:ascii="Calibri" w:hAnsi="Calibri" w:cs="David"/>
                 <w:color w:val="000000"/>
                 <w:rtl/>
               </w:rPr>
@@ -8509,7 +8617,7 @@
             <w:pPr>
               <w:jc w:val="center"/>
               <w:rPr>
-                <w:rFonts w:ascii="Calibri" w:hAnsi="Calibri" w:cs="David" w:hint="cs"/>
+                <w:rFonts w:ascii="Calibri" w:hAnsi="Calibri" w:cs="David"/>
                 <w:color w:val="000000"/>
                 <w:rtl/>
               </w:rPr>
@@ -8595,7 +8703,7 @@
             <w:pPr>
               <w:jc w:val="center"/>
               <w:rPr>
-                <w:rFonts w:ascii="Calibri" w:hAnsi="Calibri" w:cs="David" w:hint="cs"/>
+                <w:rFonts w:ascii="Calibri" w:hAnsi="Calibri" w:cs="David"/>
                 <w:color w:val="000000"/>
                 <w:rtl/>
               </w:rPr>
@@ -8616,7 +8724,7 @@
             <w:pPr>
               <w:jc w:val="center"/>
               <w:rPr>
-                <w:rFonts w:ascii="Calibri" w:hAnsi="Calibri" w:cs="David" w:hint="cs"/>
+                <w:rFonts w:ascii="Calibri" w:hAnsi="Calibri" w:cs="David"/>
                 <w:color w:val="000000"/>
                 <w:rtl/>
               </w:rPr>
@@ -8704,7 +8812,7 @@
             <w:pPr>
               <w:jc w:val="center"/>
               <w:rPr>
-                <w:rFonts w:ascii="Calibri" w:hAnsi="Calibri" w:cs="David" w:hint="cs"/>
+                <w:rFonts w:ascii="Calibri" w:hAnsi="Calibri" w:cs="David"/>
                 <w:color w:val="000000"/>
               </w:rPr>
             </w:pPr>
@@ -8755,7 +8863,7 @@
             <w:pPr>
               <w:jc w:val="center"/>
               <w:rPr>
-                <w:rFonts w:ascii="Calibri" w:hAnsi="Calibri" w:cs="David" w:hint="cs"/>
+                <w:rFonts w:ascii="Calibri" w:hAnsi="Calibri" w:cs="David"/>
                 <w:color w:val="000000"/>
                 <w:rtl/>
               </w:rPr>
@@ -8776,7 +8884,7 @@
             <w:pPr>
               <w:jc w:val="center"/>
               <w:rPr>
-                <w:rFonts w:ascii="Calibri" w:hAnsi="Calibri" w:cs="David" w:hint="cs"/>
+                <w:rFonts w:ascii="Calibri" w:hAnsi="Calibri" w:cs="David"/>
                 <w:color w:val="000000"/>
               </w:rPr>
             </w:pPr>
@@ -8863,7 +8971,7 @@
             <w:pPr>
               <w:jc w:val="center"/>
               <w:rPr>
-                <w:rFonts w:ascii="Calibri" w:hAnsi="Calibri" w:cs="David" w:hint="cs"/>
+                <w:rFonts w:ascii="Calibri" w:hAnsi="Calibri" w:cs="David"/>
                 <w:color w:val="000000"/>
               </w:rPr>
             </w:pPr>
@@ -8928,7 +9036,7 @@
             <w:pPr>
               <w:jc w:val="center"/>
               <w:rPr>
-                <w:rFonts w:ascii="Calibri" w:hAnsi="Calibri" w:cs="David" w:hint="cs"/>
+                <w:rFonts w:ascii="Calibri" w:hAnsi="Calibri" w:cs="David"/>
                 <w:color w:val="000000"/>
                 <w:rtl/>
               </w:rPr>
@@ -8949,7 +9057,7 @@
             <w:pPr>
               <w:jc w:val="center"/>
               <w:rPr>
-                <w:rFonts w:ascii="Calibri" w:hAnsi="Calibri" w:cs="David" w:hint="cs"/>
+                <w:rFonts w:ascii="Calibri" w:hAnsi="Calibri" w:cs="David"/>
                 <w:color w:val="000000"/>
               </w:rPr>
             </w:pPr>
@@ -9102,7 +9210,7 @@
             <w:pPr>
               <w:jc w:val="center"/>
               <w:rPr>
-                <w:rFonts w:ascii="Calibri" w:hAnsi="Calibri" w:cs="David" w:hint="cs"/>
+                <w:rFonts w:ascii="Calibri" w:hAnsi="Calibri" w:cs="David"/>
                 <w:color w:val="000000"/>
                 <w:rtl/>
               </w:rPr>
@@ -9293,7 +9401,7 @@
             <w:pPr>
               <w:jc w:val="center"/>
               <w:rPr>
-                <w:rFonts w:ascii="Calibri" w:hAnsi="Calibri" w:cs="David" w:hint="cs"/>
+                <w:rFonts w:ascii="Calibri" w:hAnsi="Calibri" w:cs="David"/>
                 <w:color w:val="000000"/>
                 <w:rtl/>
               </w:rPr>
@@ -9458,10 +9566,11 @@
           <w:rtl/>
           <w:lang w:val="he-IL"/>
         </w:rPr>
+        <w:lastRenderedPageBreak/>
         <mc:AlternateContent>
           <mc:Choice Requires="wps">
             <w:drawing>
-              <wp:anchor distT="0" distB="0" distL="114300" distR="114300" simplePos="0" relativeHeight="251706368" behindDoc="0" locked="0" layoutInCell="1" allowOverlap="1" wp14:anchorId="4D4415EB" wp14:editId="4809AA6B">
+              <wp:anchor distT="0" distB="0" distL="114300" distR="114300" simplePos="0" relativeHeight="251706368" behindDoc="0" locked="0" layoutInCell="1" allowOverlap="1" wp14:anchorId="2AA7D834" wp14:editId="041E16E4">
                 <wp:simplePos x="0" y="0"/>
                 <wp:positionH relativeFrom="column">
                   <wp:posOffset>473759</wp:posOffset>
@@ -9628,7 +9737,7 @@
         <mc:AlternateContent>
           <mc:Choice Requires="wps">
             <w:drawing>
-              <wp:anchor distT="0" distB="0" distL="114300" distR="114300" simplePos="0" relativeHeight="251675648" behindDoc="0" locked="0" layoutInCell="1" allowOverlap="1" wp14:anchorId="29C9D45C" wp14:editId="3EE49295">
+              <wp:anchor distT="0" distB="0" distL="114300" distR="114300" simplePos="0" relativeHeight="251675648" behindDoc="0" locked="0" layoutInCell="1" allowOverlap="1" wp14:anchorId="1160CDB2" wp14:editId="49BFE73A">
                 <wp:simplePos x="0" y="0"/>
                 <wp:positionH relativeFrom="column">
                   <wp:posOffset>-238125</wp:posOffset>
@@ -9673,7 +9782,6 @@
                           <w:p>
                             <w:pPr>
                               <w:rPr>
-                                <w:rFonts w:hint="cs"/>
                                 <w:color w:val="FF0000"/>
                                 <w:rtl/>
                               </w:rPr>
@@ -9799,13 +9907,12 @@
           </mc:Choice>
           <mc:Fallback>
             <w:pict>
-              <v:rect w14:anchorId="29C9D45C" id="Rectangle 9" o:spid="_x0000_s1034" style="position:absolute;left:0;text-align:left;margin-left:-18.75pt;margin-top:12.35pt;width:483.75pt;height:75.75pt;z-index:251675648;visibility:visible;mso-wrap-style:square;mso-wrap-distance-left:9pt;mso-wrap-distance-top:0;mso-wrap-distance-right:9pt;mso-wrap-distance-bottom:0;mso-position-horizontal:absolute;mso-position-horizontal-relative:text;mso-position-vertical:absolute;mso-position-vertical-relative:text;v-text-anchor:middle" o:gfxdata="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" fillcolor="white [3201]" strokecolor="black [3200]" strokeweight="1pt">
+              <v:rect w14:anchorId="1160CDB2" id="Rectangle 9" o:spid="_x0000_s1034" style="position:absolute;left:0;text-align:left;margin-left:-18.75pt;margin-top:12.35pt;width:483.75pt;height:75.75pt;z-index:251675648;visibility:visible;mso-wrap-style:square;mso-wrap-distance-left:9pt;mso-wrap-distance-top:0;mso-wrap-distance-right:9pt;mso-wrap-distance-bottom:0;mso-position-horizontal:absolute;mso-position-horizontal-relative:text;mso-position-vertical:absolute;mso-position-vertical-relative:text;v-text-anchor:middle" o:gfxdata="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" fillcolor="white [3201]" strokecolor="black [3200]" strokeweight="1pt">
                 <v:textbox>
                   <w:txbxContent>
                     <w:p>
                       <w:pPr>
                         <w:rPr>
-                          <w:rFonts w:hint="cs"/>
                           <w:color w:val="FF0000"/>
                           <w:rtl/>
                         </w:rPr>
@@ -10120,7 +10227,7 @@
         <mc:AlternateContent>
           <mc:Choice Requires="wps">
             <w:drawing>
-              <wp:anchor distT="0" distB="0" distL="114300" distR="114300" simplePos="0" relativeHeight="251708416" behindDoc="0" locked="0" layoutInCell="1" allowOverlap="1" wp14:anchorId="734852B6" wp14:editId="3899F3C6">
+              <wp:anchor distT="0" distB="0" distL="114300" distR="114300" simplePos="0" relativeHeight="251708416" behindDoc="0" locked="0" layoutInCell="1" allowOverlap="1" wp14:anchorId="6216736F" wp14:editId="12576196">
                 <wp:simplePos x="0" y="0"/>
                 <wp:positionH relativeFrom="column">
                   <wp:posOffset>508732</wp:posOffset>
@@ -10294,7 +10401,7 @@
         <mc:AlternateContent>
           <mc:Choice Requires="wps">
             <w:drawing>
-              <wp:anchor distT="0" distB="0" distL="114300" distR="114300" simplePos="0" relativeHeight="251693056" behindDoc="0" locked="0" layoutInCell="1" allowOverlap="1">
+              <wp:anchor distT="0" distB="0" distL="114300" distR="114300" simplePos="0" relativeHeight="251693056" behindDoc="0" locked="0" layoutInCell="1" allowOverlap="1" wp14:anchorId="3D477F6D" wp14:editId="7AF03A75">
                 <wp:simplePos x="0" y="0"/>
                 <wp:positionH relativeFrom="column">
                   <wp:posOffset>2333625</wp:posOffset>
@@ -10339,13 +10446,16 @@
                           <w:p>
                             <w:pPr>
                               <w:jc w:val="center"/>
+                              <w:rPr>
+                                <w:rtl/>
+                              </w:rPr>
                             </w:pPr>
                             <w:r>
                               <w:rPr>
                                 <w:rFonts w:hint="cs"/>
                                 <w:rtl/>
                               </w:rPr>
-                              <w:t>6</w:t>
+                              <w:t>7</w:t>
                             </w:r>
                           </w:p>
                         </w:txbxContent>
@@ -10370,19 +10480,22 @@
           </mc:Choice>
           <mc:Fallback>
             <w:pict>
-              <v:rect id="Rectangle 19" o:spid="_x0000_s1035" style="position:absolute;left:0;text-align:left;margin-left:183.75pt;margin-top:10.7pt;width:45.75pt;height:31.5pt;z-index:251693056;visibility:visible;mso-wrap-style:square;mso-width-percent:0;mso-height-percent:0;mso-wrap-distance-left:9pt;mso-wrap-distance-top:0;mso-wrap-distance-right:9pt;mso-wrap-distance-bottom:0;mso-position-horizontal:absolute;mso-position-horizontal-relative:text;mso-position-vertical:absolute;mso-position-vertical-relative:text;mso-width-percent:0;mso-height-percent:0;mso-width-relative:margin;mso-height-relative:margin;v-text-anchor:middle" o:gfxdata="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" fillcolor="white [3201]" strokecolor="black [3200]" strokeweight="1pt">
+              <v:rect w14:anchorId="3D477F6D" id="Rectangle 19" o:spid="_x0000_s1035" style="position:absolute;left:0;text-align:left;margin-left:183.75pt;margin-top:10.7pt;width:45.75pt;height:31.5pt;z-index:251693056;visibility:visible;mso-wrap-style:square;mso-width-percent:0;mso-height-percent:0;mso-wrap-distance-left:9pt;mso-wrap-distance-top:0;mso-wrap-distance-right:9pt;mso-wrap-distance-bottom:0;mso-position-horizontal:absolute;mso-position-horizontal-relative:text;mso-position-vertical:absolute;mso-position-vertical-relative:text;mso-width-percent:0;mso-height-percent:0;mso-width-relative:margin;mso-height-relative:margin;v-text-anchor:middle" o:gfxdata="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" fillcolor="white [3201]" strokecolor="black [3200]" strokeweight="1pt">
                 <v:textbox>
                   <w:txbxContent>
                     <w:p>
                       <w:pPr>
                         <w:jc w:val="center"/>
+                        <w:rPr>
+                          <w:rtl/>
+                        </w:rPr>
                       </w:pPr>
                       <w:r>
                         <w:rPr>
                           <w:rFonts w:hint="cs"/>
                           <w:rtl/>
                         </w:rPr>
-                        <w:t>6</w:t>
+                        <w:t>7</w:t>
                       </w:r>
                     </w:p>
                   </w:txbxContent>
@@ -10465,7 +10578,7 @@
       <w:pPr>
         <w:pStyle w:val="a3"/>
         <w:rPr>
-          <w:rFonts w:ascii="Calibri" w:hAnsi="Calibri" w:cs="David" w:hint="cs"/>
+          <w:rFonts w:ascii="Calibri" w:hAnsi="Calibri" w:cs="David"/>
           <w:color w:val="000000"/>
           <w:rtl/>
         </w:rPr>
@@ -10616,13 +10729,13 @@
         <mc:AlternateContent>
           <mc:Choice Requires="wps">
             <w:drawing>
-              <wp:anchor distT="0" distB="0" distL="114300" distR="114300" simplePos="0" relativeHeight="251710464" behindDoc="0" locked="0" layoutInCell="1" allowOverlap="1" wp14:anchorId="32195722" wp14:editId="11309357">
+              <wp:anchor distT="0" distB="0" distL="114300" distR="114300" simplePos="0" relativeHeight="251710464" behindDoc="0" locked="0" layoutInCell="1" allowOverlap="1" wp14:anchorId="6CFF8DBE" wp14:editId="22ED99F3">
                 <wp:simplePos x="0" y="0"/>
                 <wp:positionH relativeFrom="column">
-                  <wp:posOffset>508635</wp:posOffset>
+                  <wp:posOffset>1400175</wp:posOffset>
                 </wp:positionH>
                 <wp:positionV relativeFrom="paragraph">
-                  <wp:posOffset>12212</wp:posOffset>
+                  <wp:posOffset>42545</wp:posOffset>
                 </wp:positionV>
                 <wp:extent cx="668216" cy="334108"/>
                 <wp:effectExtent l="0" t="0" r="17780" b="27940"/>
@@ -10673,7 +10786,7 @@
           </mc:Choice>
           <mc:Fallback>
             <w:pict>
-              <v:oval w14:anchorId="74E77CC6" id="אליפסה 20" o:spid="_x0000_s1026" style="position:absolute;left:0;text-align:left;margin-left:40.05pt;margin-top:.95pt;width:52.6pt;height:26.3pt;z-index:251710464;visibility:visible;mso-wrap-style:square;mso-wrap-distance-left:9pt;mso-wrap-distance-top:0;mso-wrap-distance-right:9pt;mso-wrap-distance-bottom:0;mso-position-horizontal:absolute;mso-position-horizontal-relative:text;mso-position-vertical:absolute;mso-position-vertical-relative:text;v-text-anchor:middle" o:gfxdata="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" filled="f" strokecolor="#1f4d78 [1604]" strokeweight="1pt">
+              <v:oval w14:anchorId="706FA79A" id="אליפסה 20" o:spid="_x0000_s1026" style="position:absolute;left:0;text-align:left;margin-left:110.25pt;margin-top:3.35pt;width:52.6pt;height:26.3pt;z-index:251710464;visibility:visible;mso-wrap-style:square;mso-wrap-distance-left:9pt;mso-wrap-distance-top:0;mso-wrap-distance-right:9pt;mso-wrap-distance-bottom:0;mso-position-horizontal:absolute;mso-position-horizontal-relative:text;mso-position-vertical:absolute;mso-position-vertical-relative:text;v-text-anchor:middle" o:gfxdata="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" filled="f" strokecolor="#1f4d78 [1604]" strokeweight="1pt">
                 <v:stroke joinstyle="miter"/>
               </v:oval>
             </w:pict>
@@ -10820,7 +10933,7 @@
       <w:r>
         <w:rPr>
           <w:rFonts w:ascii="Calibri" w:hAnsi="Calibri" w:cs="David" w:hint="cs"/>
-          <w:color w:val="000000"/>
+          <w:color w:val="FF0000"/>
           <w:rtl/>
         </w:rPr>
         <w:t>כן</w:t>
@@ -10844,7 +10957,6 @@
       <w:r>
         <w:rPr>
           <w:rFonts w:ascii="Calibri" w:hAnsi="Calibri" w:cs="David" w:hint="cs"/>
-          <w:color w:val="FF0000"/>
           <w:rtl/>
         </w:rPr>
         <w:t>לא</w:t>
@@ -10880,7 +10992,7 @@
         <mc:AlternateContent>
           <mc:Choice Requires="wps">
             <w:drawing>
-              <wp:anchor distT="0" distB="0" distL="114300" distR="114300" simplePos="0" relativeHeight="251697152" behindDoc="0" locked="0" layoutInCell="1" allowOverlap="1" wp14:anchorId="4044671B" wp14:editId="1B345A17">
+              <wp:anchor distT="0" distB="0" distL="114300" distR="114300" simplePos="0" relativeHeight="251697152" behindDoc="0" locked="0" layoutInCell="1" allowOverlap="1" wp14:anchorId="1037D6B9" wp14:editId="493529B5">
                 <wp:simplePos x="0" y="0"/>
                 <wp:positionH relativeFrom="column">
                   <wp:posOffset>2390775</wp:posOffset>
@@ -10926,13 +11038,6 @@
                             <w:pPr>
                               <w:jc w:val="center"/>
                             </w:pPr>
-                            <w:r>
-                              <w:rPr>
-                                <w:rFonts w:hint="cs"/>
-                                <w:rtl/>
-                              </w:rPr>
-                              <w:t>3</w:t>
-                            </w:r>
                           </w:p>
                         </w:txbxContent>
                       </wps:txbx>
@@ -10956,20 +11061,13 @@
           </mc:Choice>
           <mc:Fallback>
             <w:pict>
-              <v:rect w14:anchorId="4044671B" id="Rectangle 21" o:spid="_x0000_s1036" style="position:absolute;left:0;text-align:left;margin-left:188.25pt;margin-top:1.95pt;width:45.75pt;height:31.5pt;z-index:251697152;visibility:visible;mso-wrap-style:square;mso-width-percent:0;mso-height-percent:0;mso-wrap-distance-left:9pt;mso-wrap-distance-top:0;mso-wrap-distance-right:9pt;mso-wrap-distance-bottom:0;mso-position-horizontal:absolute;mso-position-horizontal-relative:text;mso-position-vertical:absolute;mso-position-vertical-relative:text;mso-width-percent:0;mso-height-percent:0;mso-width-relative:margin;mso-height-relative:margin;v-text-anchor:middle" o:gfxdata="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" fillcolor="white [3201]" strokecolor="black [3200]" strokeweight="1pt">
+              <v:rect w14:anchorId="1037D6B9" id="Rectangle 21" o:spid="_x0000_s1036" style="position:absolute;left:0;text-align:left;margin-left:188.25pt;margin-top:1.95pt;width:45.75pt;height:31.5pt;z-index:251697152;visibility:visible;mso-wrap-style:square;mso-width-percent:0;mso-height-percent:0;mso-wrap-distance-left:9pt;mso-wrap-distance-top:0;mso-wrap-distance-right:9pt;mso-wrap-distance-bottom:0;mso-position-horizontal:absolute;mso-position-horizontal-relative:text;mso-position-vertical:absolute;mso-position-vertical-relative:text;mso-width-percent:0;mso-height-percent:0;mso-width-relative:margin;mso-height-relative:margin;v-text-anchor:middle" o:gfxdata="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" fillcolor="white [3201]" strokecolor="black [3200]" strokeweight="1pt">
                 <v:textbox>
                   <w:txbxContent>
                     <w:p>
                       <w:pPr>
                         <w:jc w:val="center"/>
                       </w:pPr>
-                      <w:r>
-                        <w:rPr>
-                          <w:rFonts w:hint="cs"/>
-                          <w:rtl/>
-                        </w:rPr>
-                        <w:t>3</w:t>
-                      </w:r>
                     </w:p>
                   </w:txbxContent>
                 </v:textbox>
@@ -11021,7 +11119,13 @@
         <w:br w:type="page"/>
       </w:r>
     </w:p>
-    <w:p/>
+    <w:p>
+      <w:pPr>
+        <w:rPr>
+          <w:rFonts w:hint="cs"/>
+        </w:rPr>
+      </w:pPr>
+    </w:p>
     <w:p>
       <w:pPr>
         <w:rPr>
@@ -11167,7 +11271,7 @@
       <w:pPr>
         <w:ind w:left="720"/>
         <w:rPr>
-          <w:rFonts w:ascii="Calibri" w:hAnsi="Calibri" w:cs="David"/>
+          <w:rFonts w:ascii="Calibri" w:hAnsi="Calibri" w:cs="David" w:hint="cs"/>
           <w:b/>
           <w:bCs/>
           <w:color w:val="000000"/>
@@ -11356,7 +11460,25 @@
               <w:rPr>
                 <w:color w:val="FF0000"/>
               </w:rPr>
-              <w:t>W(A)</w:t>
+              <w:t>W</w:t>
+            </w:r>
+            <w:r>
+              <w:rPr>
+                <w:color w:val="FF0000"/>
+              </w:rPr>
+              <w:t>(</w:t>
+            </w:r>
+            <w:r>
+              <w:rPr>
+                <w:color w:val="FF0000"/>
+              </w:rPr>
+              <w:t>A</w:t>
+            </w:r>
+            <w:r>
+              <w:rPr>
+                <w:color w:val="FF0000"/>
+              </w:rPr>
+              <w:t>)</w:t>
             </w:r>
           </w:p>
         </w:tc>
@@ -11392,7 +11514,25 @@
               <w:rPr>
                 <w:color w:val="FF0000"/>
               </w:rPr>
-              <w:t>R(A)</w:t>
+              <w:t>R</w:t>
+            </w:r>
+            <w:r>
+              <w:rPr>
+                <w:color w:val="FF0000"/>
+              </w:rPr>
+              <w:t>(</w:t>
+            </w:r>
+            <w:r>
+              <w:rPr>
+                <w:color w:val="FF0000"/>
+              </w:rPr>
+              <w:t>A</w:t>
+            </w:r>
+            <w:r>
+              <w:rPr>
+                <w:color w:val="FF0000"/>
+              </w:rPr>
+              <w:t>)</w:t>
             </w:r>
           </w:p>
         </w:tc>
@@ -11421,14 +11561,20 @@
               <w:bidi w:val="0"/>
               <w:rPr>
                 <w:color w:val="FF0000"/>
-                <w:rtl/>
               </w:rPr>
             </w:pPr>
             <w:r>
               <w:rPr>
+                <w:rFonts w:hint="cs"/>
                 <w:color w:val="FF0000"/>
               </w:rPr>
-              <w:t>R(A)</w:t>
+              <w:t>R</w:t>
+            </w:r>
+            <w:r>
+              <w:rPr>
+                <w:color w:val="FF0000"/>
+              </w:rPr>
+              <w:t>(B)</w:t>
             </w:r>
           </w:p>
         </w:tc>
@@ -11485,7 +11631,6 @@
               <w:bidi w:val="0"/>
               <w:rPr>
                 <w:color w:val="FF0000"/>
-                <w:rtl/>
               </w:rPr>
             </w:pPr>
           </w:p>
@@ -11506,7 +11651,7 @@
               <w:rPr>
                 <w:color w:val="FF0000"/>
               </w:rPr>
-              <w:t>R(A)</w:t>
+              <w:t xml:space="preserve"> W(B)</w:t>
             </w:r>
           </w:p>
         </w:tc>
@@ -11515,7 +11660,7 @@
     <w:p>
       <w:pPr>
         <w:rPr>
-          <w:rFonts w:ascii="Calibri" w:hAnsi="Calibri" w:cs="David"/>
+          <w:rFonts w:ascii="Calibri" w:hAnsi="Calibri" w:cs="David" w:hint="cs"/>
           <w:color w:val="000000"/>
           <w:rtl/>
         </w:rPr>
@@ -11614,7 +11759,7 @@
         <mc:AlternateContent>
           <mc:Choice Requires="wps">
             <w:drawing>
-              <wp:anchor distT="0" distB="0" distL="114300" distR="114300" simplePos="0" relativeHeight="251660288" behindDoc="0" locked="0" layoutInCell="1" allowOverlap="1">
+              <wp:anchor distT="0" distB="0" distL="114300" distR="114300" simplePos="0" relativeHeight="251660288" behindDoc="0" locked="0" layoutInCell="1" allowOverlap="1" wp14:anchorId="178DEEEE" wp14:editId="3B13E2B3">
                 <wp:simplePos x="0" y="0"/>
                 <wp:positionH relativeFrom="margin">
                   <wp:align>center</wp:align>
@@ -11660,11 +11805,635 @@
                           <w:p>
                             <w:pPr>
                               <w:rPr>
+                                <w:color w:val="FF0000"/>
+                                <w:rtl/>
+                              </w:rPr>
+                            </w:pPr>
+                            <w:r>
+                              <w:rPr>
                                 <w:rFonts w:hint="cs"/>
                                 <w:color w:val="FF0000"/>
                                 <w:rtl/>
                               </w:rPr>
+                              <w:t xml:space="preserve">כבר הוכחנו שכל תזמון שבר השגה ע"י </w:t>
+                            </w:r>
+                            <w:r>
+                              <w:rPr>
+                                <w:rFonts w:hint="cs"/>
+                                <w:color w:val="FF0000"/>
+                              </w:rPr>
+                              <w:t>P</w:t>
+                            </w:r>
+                            <w:r>
+                              <w:rPr>
+                                <w:color w:val="FF0000"/>
+                              </w:rPr>
+                              <w:t>L</w:t>
+                            </w:r>
+                            <w:r>
+                              <w:rPr>
+                                <w:rFonts w:hint="cs"/>
+                                <w:color w:val="FF0000"/>
+                                <w:rtl/>
+                              </w:rPr>
+                              <w:t xml:space="preserve">2 הוא בר סידור קונפליקטים, ובפרט אם יש בו בסך </w:t>
+                            </w:r>
+                            <w:proofErr w:type="spellStart"/>
+                            <w:r>
+                              <w:rPr>
+                                <w:rFonts w:hint="cs"/>
+                                <w:color w:val="FF0000"/>
+                                <w:rtl/>
+                              </w:rPr>
+                              <w:t>הכל</w:t>
+                            </w:r>
+                            <w:proofErr w:type="spellEnd"/>
+                            <w:r>
+                              <w:rPr>
+                                <w:rFonts w:hint="cs"/>
+                                <w:color w:val="FF0000"/>
+                                <w:rtl/>
+                              </w:rPr>
+                              <w:t xml:space="preserve"> 2 </w:t>
+                            </w:r>
+                            <w:proofErr w:type="spellStart"/>
+                            <w:r>
+                              <w:rPr>
+                                <w:rFonts w:hint="cs"/>
+                                <w:color w:val="FF0000"/>
+                                <w:rtl/>
+                              </w:rPr>
+                              <w:t>טרנזאקציות</w:t>
+                            </w:r>
+                            <w:proofErr w:type="spellEnd"/>
+                            <w:r>
+                              <w:rPr>
+                                <w:rFonts w:hint="cs"/>
+                                <w:color w:val="FF0000"/>
+                                <w:rtl/>
+                              </w:rPr>
+                              <w:t>.</w:t>
+                            </w:r>
+                          </w:p>
+                          <w:p>
+                            <w:pPr>
+                              <w:rPr>
+                                <w:color w:val="FF0000"/>
+                                <w:rtl/>
+                              </w:rPr>
                             </w:pPr>
+                            <w:r>
+                              <w:rPr>
+                                <w:rFonts w:hint="cs"/>
+                                <w:color w:val="FF0000"/>
+                                <w:rtl/>
+                              </w:rPr>
+                              <w:t>נוכיח את הכיוון השני:</w:t>
+                            </w:r>
+                          </w:p>
+                          <w:p>
+                            <w:pPr>
+                              <w:rPr>
+                                <w:color w:val="FF0000"/>
+                                <w:rtl/>
+                              </w:rPr>
+                            </w:pPr>
+                            <w:r>
+                              <w:rPr>
+                                <w:rFonts w:hint="cs"/>
+                                <w:color w:val="FF0000"/>
+                                <w:rtl/>
+                              </w:rPr>
+                              <w:t xml:space="preserve">יהי תזמון בר סידור קונפליקטים בעל 2 </w:t>
+                            </w:r>
+                            <w:proofErr w:type="spellStart"/>
+                            <w:r>
+                              <w:rPr>
+                                <w:rFonts w:hint="cs"/>
+                                <w:color w:val="FF0000"/>
+                                <w:rtl/>
+                              </w:rPr>
+                              <w:t>טרנזאקציות</w:t>
+                            </w:r>
+                            <w:proofErr w:type="spellEnd"/>
+                            <w:r>
+                              <w:rPr>
+                                <w:rFonts w:hint="cs"/>
+                                <w:color w:val="FF0000"/>
+                                <w:rtl/>
+                              </w:rPr>
+                              <w:t>. (</w:t>
+                            </w:r>
+                            <w:r>
+                              <w:rPr>
+                                <w:rFonts w:hint="cs"/>
+                                <w:color w:val="FF0000"/>
+                              </w:rPr>
+                              <w:t>T</w:t>
+                            </w:r>
+                            <w:r>
+                              <w:rPr>
+                                <w:color w:val="FF0000"/>
+                              </w:rPr>
+                              <w:t>1</w:t>
+                            </w:r>
+                            <w:r>
+                              <w:rPr>
+                                <w:rFonts w:hint="cs"/>
+                                <w:color w:val="FF0000"/>
+                                <w:rtl/>
+                              </w:rPr>
+                              <w:t xml:space="preserve">  ו-</w:t>
+                            </w:r>
+                            <w:r>
+                              <w:rPr>
+                                <w:rFonts w:hint="cs"/>
+                                <w:color w:val="FF0000"/>
+                              </w:rPr>
+                              <w:t>T</w:t>
+                            </w:r>
+                            <w:r>
+                              <w:rPr>
+                                <w:color w:val="FF0000"/>
+                              </w:rPr>
+                              <w:t>2</w:t>
+                            </w:r>
+                            <w:r>
+                              <w:rPr>
+                                <w:rFonts w:hint="cs"/>
+                                <w:color w:val="FF0000"/>
+                                <w:rtl/>
+                              </w:rPr>
+                              <w:t xml:space="preserve"> )</w:t>
+                            </w:r>
+                          </w:p>
+                          <w:p>
+                            <w:pPr>
+                              <w:rPr>
+                                <w:color w:val="FF0000"/>
+                                <w:rtl/>
+                              </w:rPr>
+                            </w:pPr>
+                            <w:r>
+                              <w:rPr>
+                                <w:rFonts w:hint="cs"/>
+                                <w:color w:val="FF0000"/>
+                                <w:rtl/>
+                              </w:rPr>
+                              <w:t>נוכל לחלק למקרים לפי הקונפליקטים:</w:t>
+                            </w:r>
+                          </w:p>
+                          <w:p>
+                            <w:pPr>
+                              <w:pStyle w:val="a3"/>
+                              <w:numPr>
+                                <w:ilvl w:val="0"/>
+                                <w:numId w:val="29"/>
+                              </w:numPr>
+                              <w:rPr>
+                                <w:color w:val="FF0000"/>
+                              </w:rPr>
+                            </w:pPr>
+                            <w:r>
+                              <w:rPr>
+                                <w:rFonts w:hint="cs"/>
+                                <w:color w:val="FF0000"/>
+                                <w:rtl/>
+                              </w:rPr>
+                              <w:t xml:space="preserve">במידה ואין קונפליקטים כלל, אז אין פעולות </w:t>
+                            </w:r>
+                            <w:r>
+                              <w:rPr>
+                                <w:rFonts w:hint="cs"/>
+                                <w:color w:val="FF0000"/>
+                              </w:rPr>
+                              <w:t>W</w:t>
+                            </w:r>
+                            <w:r>
+                              <w:rPr>
+                                <w:rFonts w:hint="cs"/>
+                                <w:color w:val="FF0000"/>
+                                <w:rtl/>
+                              </w:rPr>
+                              <w:t xml:space="preserve"> כלל. לכן כל סידור </w:t>
+                            </w:r>
+                            <w:r>
+                              <w:rPr>
+                                <w:rFonts w:hint="cs"/>
+                                <w:color w:val="FF0000"/>
+                              </w:rPr>
+                              <w:t>P</w:t>
+                            </w:r>
+                            <w:r>
+                              <w:rPr>
+                                <w:color w:val="FF0000"/>
+                              </w:rPr>
+                              <w:t>L</w:t>
+                            </w:r>
+                            <w:r>
+                              <w:rPr>
+                                <w:rFonts w:hint="cs"/>
+                                <w:color w:val="FF0000"/>
+                                <w:rtl/>
+                              </w:rPr>
+                              <w:t>2 יעבוד</w:t>
+                            </w:r>
+                          </w:p>
+                          <w:p>
+                            <w:pPr>
+                              <w:pStyle w:val="a3"/>
+                              <w:numPr>
+                                <w:ilvl w:val="0"/>
+                                <w:numId w:val="29"/>
+                              </w:numPr>
+                              <w:rPr>
+                                <w:color w:val="FF0000"/>
+                              </w:rPr>
+                            </w:pPr>
+                            <w:r>
+                              <w:rPr>
+                                <w:rFonts w:hint="cs"/>
+                                <w:color w:val="FF0000"/>
+                                <w:rtl/>
+                              </w:rPr>
+                              <w:t xml:space="preserve">במידה ויש קונפליקט, אז נניח </w:t>
+                            </w:r>
+                            <w:proofErr w:type="spellStart"/>
+                            <w:r>
+                              <w:rPr>
+                                <w:rFonts w:hint="cs"/>
+                                <w:color w:val="FF0000"/>
+                                <w:rtl/>
+                              </w:rPr>
+                              <w:t>בה"כ</w:t>
+                            </w:r>
+                            <w:proofErr w:type="spellEnd"/>
+                            <w:r>
+                              <w:rPr>
+                                <w:rFonts w:hint="cs"/>
+                                <w:color w:val="FF0000"/>
+                                <w:rtl/>
+                              </w:rPr>
+                              <w:t xml:space="preserve"> כי בגרף הקדימויות </w:t>
+                            </w:r>
+                            <w:r>
+                              <w:rPr>
+                                <w:rFonts w:hint="cs"/>
+                                <w:color w:val="FF0000"/>
+                              </w:rPr>
+                              <w:t>T</w:t>
+                            </w:r>
+                            <w:r>
+                              <w:rPr>
+                                <w:color w:val="FF0000"/>
+                              </w:rPr>
+                              <w:t>-2</w:t>
+                            </w:r>
+                            <w:r>
+                              <w:rPr>
+                                <w:rFonts w:hint="cs"/>
+                                <w:color w:val="FF0000"/>
+                                <w:rtl/>
+                              </w:rPr>
+                              <w:t xml:space="preserve">  קודם ל</w:t>
+                            </w:r>
+                            <w:r>
+                              <w:rPr>
+                                <w:rFonts w:hint="cs"/>
+                                <w:color w:val="FF0000"/>
+                              </w:rPr>
+                              <w:t>T</w:t>
+                            </w:r>
+                            <w:r>
+                              <w:rPr>
+                                <w:color w:val="FF0000"/>
+                              </w:rPr>
+                              <w:t xml:space="preserve">1 </w:t>
+                            </w:r>
+                            <w:r>
+                              <w:rPr>
+                                <w:rFonts w:hint="cs"/>
+                                <w:color w:val="FF0000"/>
+                                <w:rtl/>
+                              </w:rPr>
+                              <w:t xml:space="preserve"> . שוב נחלק לתת מקרים:</w:t>
+                            </w:r>
+                          </w:p>
+                          <w:p>
+                            <w:pPr>
+                              <w:pStyle w:val="a3"/>
+                              <w:numPr>
+                                <w:ilvl w:val="1"/>
+                                <w:numId w:val="29"/>
+                              </w:numPr>
+                              <w:rPr>
+                                <w:color w:val="FF0000"/>
+                              </w:rPr>
+                            </w:pPr>
+                            <w:r>
+                              <w:rPr>
+                                <w:rFonts w:hint="cs"/>
+                                <w:color w:val="FF0000"/>
+                                <w:rtl/>
+                              </w:rPr>
+                              <w:t>אם פעולת הכתיבה מתבצעת ב-</w:t>
+                            </w:r>
+                            <w:r>
+                              <w:rPr>
+                                <w:rFonts w:hint="cs"/>
+                                <w:color w:val="FF0000"/>
+                              </w:rPr>
+                              <w:t>T</w:t>
+                            </w:r>
+                            <w:r>
+                              <w:rPr>
+                                <w:color w:val="FF0000"/>
+                              </w:rPr>
+                              <w:t>2</w:t>
+                            </w:r>
+                            <w:r>
+                              <w:rPr>
+                                <w:rFonts w:hint="cs"/>
+                                <w:color w:val="FF0000"/>
+                                <w:rtl/>
+                              </w:rPr>
+                              <w:t xml:space="preserve"> . נוכל להסיק מגרף הקדימויות כי </w:t>
+                            </w:r>
+                            <w:r>
+                              <w:rPr>
+                                <w:rFonts w:hint="cs"/>
+                                <w:b/>
+                                <w:bCs/>
+                                <w:color w:val="FF0000"/>
+                                <w:rtl/>
+                              </w:rPr>
+                              <w:t>לפניה</w:t>
+                            </w:r>
+                            <w:r>
+                              <w:rPr>
+                                <w:rFonts w:hint="cs"/>
+                                <w:color w:val="FF0000"/>
+                                <w:rtl/>
+                              </w:rPr>
+                              <w:t xml:space="preserve"> לא מתבצעת אף פעולה כלל של </w:t>
+                            </w:r>
+                            <w:r>
+                              <w:rPr>
+                                <w:rFonts w:hint="cs"/>
+                                <w:color w:val="FF0000"/>
+                              </w:rPr>
+                              <w:t>T</w:t>
+                            </w:r>
+                            <w:r>
+                              <w:rPr>
+                                <w:color w:val="FF0000"/>
+                              </w:rPr>
+                              <w:t>-1</w:t>
+                            </w:r>
+                            <w:r>
+                              <w:rPr>
+                                <w:rFonts w:hint="cs"/>
+                                <w:color w:val="FF0000"/>
+                                <w:rtl/>
+                              </w:rPr>
+                              <w:t xml:space="preserve"> .</w:t>
+                            </w:r>
+                          </w:p>
+                          <w:p>
+                            <w:pPr>
+                              <w:pStyle w:val="a3"/>
+                              <w:ind w:left="1440"/>
+                              <w:rPr>
+                                <w:color w:val="FF0000"/>
+                                <w:rtl/>
+                              </w:rPr>
+                            </w:pPr>
+                            <w:r>
+                              <w:rPr>
+                                <w:rFonts w:hint="cs"/>
+                                <w:color w:val="FF0000"/>
+                                <w:rtl/>
+                              </w:rPr>
+                              <w:t xml:space="preserve">ולכן יכול להתקיים </w:t>
+                            </w:r>
+                            <w:r>
+                              <w:rPr>
+                                <w:color w:val="FF0000"/>
+                              </w:rPr>
+                              <w:t>2PL</w:t>
+                            </w:r>
+                            <w:r>
+                              <w:rPr>
+                                <w:rFonts w:hint="cs"/>
+                                <w:color w:val="FF0000"/>
+                                <w:rtl/>
+                              </w:rPr>
+                              <w:t xml:space="preserve"> .</w:t>
+                            </w:r>
+                          </w:p>
+                          <w:p>
+                            <w:pPr>
+                              <w:pStyle w:val="a3"/>
+                              <w:numPr>
+                                <w:ilvl w:val="1"/>
+                                <w:numId w:val="29"/>
+                              </w:numPr>
+                              <w:rPr>
+                                <w:color w:val="FF0000"/>
+                              </w:rPr>
+                            </w:pPr>
+                            <w:r>
+                              <w:rPr>
+                                <w:rFonts w:hint="cs"/>
+                                <w:color w:val="FF0000"/>
+                                <w:rtl/>
+                              </w:rPr>
+                              <w:t>אם פעולת הכתיבה מתבצעת ב-</w:t>
+                            </w:r>
+                            <w:r>
+                              <w:rPr>
+                                <w:rFonts w:hint="cs"/>
+                                <w:color w:val="FF0000"/>
+                              </w:rPr>
+                              <w:t>T</w:t>
+                            </w:r>
+                            <w:r>
+                              <w:rPr>
+                                <w:color w:val="FF0000"/>
+                              </w:rPr>
+                              <w:t>1</w:t>
+                            </w:r>
+                            <w:r>
+                              <w:rPr>
+                                <w:rFonts w:hint="cs"/>
+                                <w:color w:val="FF0000"/>
+                                <w:rtl/>
+                              </w:rPr>
+                              <w:t xml:space="preserve"> . נוכל להסיק מגרף הקדימויות כי </w:t>
+                            </w:r>
+                            <w:r>
+                              <w:rPr>
+                                <w:rFonts w:hint="cs"/>
+                                <w:b/>
+                                <w:bCs/>
+                                <w:color w:val="FF0000"/>
+                                <w:rtl/>
+                              </w:rPr>
+                              <w:t>אחריה</w:t>
+                            </w:r>
+                            <w:r>
+                              <w:rPr>
+                                <w:rFonts w:hint="cs"/>
+                                <w:color w:val="FF0000"/>
+                                <w:rtl/>
+                              </w:rPr>
+                              <w:t xml:space="preserve"> לא מתבצעת אף פעולה כלל של </w:t>
+                            </w:r>
+                            <w:r>
+                              <w:rPr>
+                                <w:rFonts w:hint="cs"/>
+                                <w:color w:val="FF0000"/>
+                              </w:rPr>
+                              <w:t>T</w:t>
+                            </w:r>
+                            <w:r>
+                              <w:rPr>
+                                <w:color w:val="FF0000"/>
+                              </w:rPr>
+                              <w:t>-2</w:t>
+                            </w:r>
+                            <w:r>
+                              <w:rPr>
+                                <w:rFonts w:hint="cs"/>
+                                <w:color w:val="FF0000"/>
+                                <w:rtl/>
+                              </w:rPr>
+                              <w:t xml:space="preserve"> .</w:t>
+                            </w:r>
+                          </w:p>
+                          <w:p>
+                            <w:pPr>
+                              <w:pStyle w:val="a3"/>
+                              <w:ind w:left="1440"/>
+                              <w:rPr>
+                                <w:color w:val="FF0000"/>
+                                <w:rtl/>
+                              </w:rPr>
+                            </w:pPr>
+                            <w:r>
+                              <w:rPr>
+                                <w:rFonts w:hint="cs"/>
+                                <w:color w:val="FF0000"/>
+                                <w:rtl/>
+                              </w:rPr>
+                              <w:t xml:space="preserve">כלומר </w:t>
+                            </w:r>
+                            <w:r>
+                              <w:rPr>
+                                <w:color w:val="FF0000"/>
+                              </w:rPr>
+                              <w:t>2PL</w:t>
+                            </w:r>
+                            <w:r>
+                              <w:rPr>
+                                <w:rFonts w:hint="cs"/>
+                                <w:color w:val="FF0000"/>
+                                <w:rtl/>
+                              </w:rPr>
+                              <w:t xml:space="preserve"> יוכל לבקש את כל המנעולים ל</w:t>
+                            </w:r>
+                            <w:r>
+                              <w:rPr>
+                                <w:color w:val="FF0000"/>
+                              </w:rPr>
+                              <w:t>T-2</w:t>
+                            </w:r>
+                            <w:r>
+                              <w:rPr>
+                                <w:rFonts w:hint="cs"/>
+                                <w:color w:val="FF0000"/>
+                                <w:rtl/>
+                              </w:rPr>
+                              <w:t xml:space="preserve"> בהתחלה ולשחרר אותם לפני פעולת הכתיבה של </w:t>
+                            </w:r>
+                            <w:r>
+                              <w:rPr>
+                                <w:color w:val="FF0000"/>
+                              </w:rPr>
+                              <w:t>T-1</w:t>
+                            </w:r>
+                            <w:r>
+                              <w:rPr>
+                                <w:rFonts w:hint="cs"/>
+                                <w:color w:val="FF0000"/>
+                                <w:rtl/>
+                              </w:rPr>
+                              <w:t>,  ויוכל לבקש מנעול אקסקלוסיבי ל</w:t>
+                            </w:r>
+                            <w:r>
+                              <w:rPr>
+                                <w:color w:val="FF0000"/>
+                              </w:rPr>
+                              <w:t>T-1</w:t>
+                            </w:r>
+                            <w:r>
+                              <w:rPr>
+                                <w:rFonts w:hint="cs"/>
+                                <w:color w:val="FF0000"/>
+                                <w:rtl/>
+                              </w:rPr>
+                              <w:t xml:space="preserve">  מיד לפני הכתיבה, ולאחר מכן לשחרר אותו.</w:t>
+                            </w:r>
+                          </w:p>
+                          <w:p>
+                            <w:pPr>
+                              <w:pStyle w:val="a3"/>
+                              <w:ind w:left="1440"/>
+                              <w:rPr>
+                                <w:color w:val="FF0000"/>
+                                <w:rtl/>
+                              </w:rPr>
+                            </w:pPr>
+                            <w:r>
+                              <w:rPr>
+                                <w:rFonts w:hint="cs"/>
+                                <w:color w:val="FF0000"/>
+                                <w:rtl/>
+                              </w:rPr>
+                              <w:t xml:space="preserve">לכן קיים סידור </w:t>
+                            </w:r>
+                            <w:r>
+                              <w:rPr>
+                                <w:color w:val="FF0000"/>
+                              </w:rPr>
+                              <w:t>2PL</w:t>
+                            </w:r>
+                            <w:r>
+                              <w:rPr>
+                                <w:rFonts w:hint="cs"/>
+                                <w:color w:val="FF0000"/>
+                                <w:rtl/>
+                              </w:rPr>
+                              <w:t xml:space="preserve"> </w:t>
+                            </w:r>
+                          </w:p>
+                          <w:p>
+                            <w:pPr>
+                              <w:pStyle w:val="a3"/>
+                              <w:ind w:left="1440"/>
+                              <w:rPr>
+                                <w:color w:val="FF0000"/>
+                                <w:rtl/>
+                              </w:rPr>
+                            </w:pPr>
+                            <w:r>
+                              <w:rPr>
+                                <w:rFonts w:hint="cs"/>
+                                <w:color w:val="FF0000"/>
+                                <w:rtl/>
+                              </w:rPr>
+                              <w:t xml:space="preserve"> </w:t>
+                            </w:r>
                           </w:p>
                         </w:txbxContent>
                       </wps:txbx>
@@ -11685,17 +12454,641 @@
           </mc:Choice>
           <mc:Fallback>
             <w:pict>
-              <v:rect id="Rectangle 1" o:spid="_x0000_s1037" style="position:absolute;left:0;text-align:left;margin-left:0;margin-top:.2pt;width:431.05pt;height:346.5pt;z-index:251660288;visibility:visible;mso-wrap-style:square;mso-width-percent:0;mso-height-percent:0;mso-wrap-distance-left:9pt;mso-wrap-distance-top:0;mso-wrap-distance-right:9pt;mso-wrap-distance-bottom:0;mso-position-horizontal:center;mso-position-horizontal-relative:margin;mso-position-vertical:absolute;mso-position-vertical-relative:text;mso-width-percent:0;mso-height-percent:0;mso-width-relative:page;mso-height-relative:page;v-text-anchor:top" o:gfxdata="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">
+              <v:rect w14:anchorId="178DEEEE" id="Rectangle 1" o:spid="_x0000_s1037" style="position:absolute;left:0;text-align:left;margin-left:0;margin-top:.2pt;width:431.05pt;height:346.5pt;z-index:251660288;visibility:visible;mso-wrap-style:square;mso-width-percent:0;mso-height-percent:0;mso-wrap-distance-left:9pt;mso-wrap-distance-top:0;mso-wrap-distance-right:9pt;mso-wrap-distance-bottom:0;mso-position-horizontal:center;mso-position-horizontal-relative:margin;mso-position-vertical:absolute;mso-position-vertical-relative:text;mso-width-percent:0;mso-height-percent:0;mso-width-relative:page;mso-height-relative:page;v-text-anchor:top" o:gfxdata="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">
                 <v:textbox>
                   <w:txbxContent>
                     <w:p>
                       <w:pPr>
                         <w:rPr>
+                          <w:color w:val="FF0000"/>
+                          <w:rtl/>
+                        </w:rPr>
+                      </w:pPr>
+                      <w:r>
+                        <w:rPr>
                           <w:rFonts w:hint="cs"/>
                           <w:color w:val="FF0000"/>
                           <w:rtl/>
                         </w:rPr>
+                        <w:t xml:space="preserve">כבר הוכחנו שכל תזמון שבר השגה ע"י </w:t>
+                      </w:r>
+                      <w:r>
+                        <w:rPr>
+                          <w:rFonts w:hint="cs"/>
+                          <w:color w:val="FF0000"/>
+                        </w:rPr>
+                        <w:t>P</w:t>
+                      </w:r>
+                      <w:r>
+                        <w:rPr>
+                          <w:color w:val="FF0000"/>
+                        </w:rPr>
+                        <w:t>L</w:t>
+                      </w:r>
+                      <w:r>
+                        <w:rPr>
+                          <w:rFonts w:hint="cs"/>
+                          <w:color w:val="FF0000"/>
+                          <w:rtl/>
+                        </w:rPr>
+                        <w:t xml:space="preserve">2 הוא בר סידור קונפליקטים, ובפרט אם יש בו בסך </w:t>
+                      </w:r>
+                      <w:proofErr w:type="spellStart"/>
+                      <w:r>
+                        <w:rPr>
+                          <w:rFonts w:hint="cs"/>
+                          <w:color w:val="FF0000"/>
+                          <w:rtl/>
+                        </w:rPr>
+                        <w:t>הכל</w:t>
+                      </w:r>
+                      <w:proofErr w:type="spellEnd"/>
+                      <w:r>
+                        <w:rPr>
+                          <w:rFonts w:hint="cs"/>
+                          <w:color w:val="FF0000"/>
+                          <w:rtl/>
+                        </w:rPr>
+                        <w:t xml:space="preserve"> 2 </w:t>
+                      </w:r>
+                      <w:proofErr w:type="spellStart"/>
+                      <w:r>
+                        <w:rPr>
+                          <w:rFonts w:hint="cs"/>
+                          <w:color w:val="FF0000"/>
+                          <w:rtl/>
+                        </w:rPr>
+                        <w:t>טרנזאקציות</w:t>
+                      </w:r>
+                      <w:proofErr w:type="spellEnd"/>
+                      <w:r>
+                        <w:rPr>
+                          <w:rFonts w:hint="cs"/>
+                          <w:color w:val="FF0000"/>
+                          <w:rtl/>
+                        </w:rPr>
+                        <w:t>.</w:t>
+                      </w:r>
+                    </w:p>
+                    <w:p>
+                      <w:pPr>
+                        <w:rPr>
+                          <w:color w:val="FF0000"/>
+                          <w:rtl/>
+                        </w:rPr>
                       </w:pPr>
+                      <w:r>
+                        <w:rPr>
+                          <w:rFonts w:hint="cs"/>
+                          <w:color w:val="FF0000"/>
+                          <w:rtl/>
+                        </w:rPr>
+                        <w:t>נוכיח את הכיוון השני:</w:t>
+                      </w:r>
+                    </w:p>
+                    <w:p>
+                      <w:pPr>
+                        <w:rPr>
+                          <w:color w:val="FF0000"/>
+                          <w:rtl/>
+                        </w:rPr>
+                      </w:pPr>
+                      <w:r>
+                        <w:rPr>
+                          <w:rFonts w:hint="cs"/>
+                          <w:color w:val="FF0000"/>
+                          <w:rtl/>
+                        </w:rPr>
+                        <w:t xml:space="preserve">יהי תזמון בר סידור קונפליקטים בעל 2 </w:t>
+                      </w:r>
+                      <w:proofErr w:type="spellStart"/>
+                      <w:r>
+                        <w:rPr>
+                          <w:rFonts w:hint="cs"/>
+                          <w:color w:val="FF0000"/>
+                          <w:rtl/>
+                        </w:rPr>
+                        <w:t>טרנזאקציות</w:t>
+                      </w:r>
+                      <w:proofErr w:type="spellEnd"/>
+                      <w:r>
+                        <w:rPr>
+                          <w:rFonts w:hint="cs"/>
+                          <w:color w:val="FF0000"/>
+                          <w:rtl/>
+                        </w:rPr>
+                        <w:t>. (</w:t>
+                      </w:r>
+                      <w:r>
+                        <w:rPr>
+                          <w:rFonts w:hint="cs"/>
+                          <w:color w:val="FF0000"/>
+                        </w:rPr>
+                        <w:t>T</w:t>
+                      </w:r>
+                      <w:r>
+                        <w:rPr>
+                          <w:color w:val="FF0000"/>
+                        </w:rPr>
+                        <w:t>1</w:t>
+                      </w:r>
+                      <w:r>
+                        <w:rPr>
+                          <w:rFonts w:hint="cs"/>
+                          <w:color w:val="FF0000"/>
+                          <w:rtl/>
+                        </w:rPr>
+                        <w:t xml:space="preserve">  ו-</w:t>
+                      </w:r>
+                      <w:r>
+                        <w:rPr>
+                          <w:rFonts w:hint="cs"/>
+                          <w:color w:val="FF0000"/>
+                        </w:rPr>
+                        <w:t>T</w:t>
+                      </w:r>
+                      <w:r>
+                        <w:rPr>
+                          <w:color w:val="FF0000"/>
+                        </w:rPr>
+                        <w:t>2</w:t>
+                      </w:r>
+                      <w:r>
+                        <w:rPr>
+                          <w:rFonts w:hint="cs"/>
+                          <w:color w:val="FF0000"/>
+                          <w:rtl/>
+                        </w:rPr>
+                        <w:t xml:space="preserve"> )</w:t>
+                      </w:r>
+                    </w:p>
+                    <w:p>
+                      <w:pPr>
+                        <w:rPr>
+                          <w:color w:val="FF0000"/>
+                          <w:rtl/>
+                        </w:rPr>
+                      </w:pPr>
+                      <w:r>
+                        <w:rPr>
+                          <w:rFonts w:hint="cs"/>
+                          <w:color w:val="FF0000"/>
+                          <w:rtl/>
+                        </w:rPr>
+                        <w:t>נוכל לחלק למקרים לפי הקונפליקטים:</w:t>
+                      </w:r>
+                    </w:p>
+                    <w:p>
+                      <w:pPr>
+                        <w:pStyle w:val="a3"/>
+                        <w:numPr>
+                          <w:ilvl w:val="0"/>
+                          <w:numId w:val="29"/>
+                        </w:numPr>
+                        <w:rPr>
+                          <w:color w:val="FF0000"/>
+                        </w:rPr>
+                      </w:pPr>
+                      <w:r>
+                        <w:rPr>
+                          <w:rFonts w:hint="cs"/>
+                          <w:color w:val="FF0000"/>
+                          <w:rtl/>
+                        </w:rPr>
+                        <w:t xml:space="preserve">במידה ואין קונפליקטים כלל, אז אין פעולות </w:t>
+                      </w:r>
+                      <w:r>
+                        <w:rPr>
+                          <w:rFonts w:hint="cs"/>
+                          <w:color w:val="FF0000"/>
+                        </w:rPr>
+                        <w:t>W</w:t>
+                      </w:r>
+                      <w:r>
+                        <w:rPr>
+                          <w:rFonts w:hint="cs"/>
+                          <w:color w:val="FF0000"/>
+                          <w:rtl/>
+                        </w:rPr>
+                        <w:t xml:space="preserve"> כלל. לכן כל סידור </w:t>
+                      </w:r>
+                      <w:r>
+                        <w:rPr>
+                          <w:rFonts w:hint="cs"/>
+                          <w:color w:val="FF0000"/>
+                        </w:rPr>
+                        <w:t>P</w:t>
+                      </w:r>
+                      <w:r>
+                        <w:rPr>
+                          <w:color w:val="FF0000"/>
+                        </w:rPr>
+                        <w:t>L</w:t>
+                      </w:r>
+                      <w:r>
+                        <w:rPr>
+                          <w:rFonts w:hint="cs"/>
+                          <w:color w:val="FF0000"/>
+                          <w:rtl/>
+                        </w:rPr>
+                        <w:t>2 יעבוד</w:t>
+                      </w:r>
+                    </w:p>
+                    <w:p>
+                      <w:pPr>
+                        <w:pStyle w:val="a3"/>
+                        <w:numPr>
+                          <w:ilvl w:val="0"/>
+                          <w:numId w:val="29"/>
+                        </w:numPr>
+                        <w:rPr>
+                          <w:color w:val="FF0000"/>
+                        </w:rPr>
+                      </w:pPr>
+                      <w:r>
+                        <w:rPr>
+                          <w:rFonts w:hint="cs"/>
+                          <w:color w:val="FF0000"/>
+                          <w:rtl/>
+                        </w:rPr>
+                        <w:t xml:space="preserve">במידה ויש קונפליקט, אז נניח </w:t>
+                      </w:r>
+                      <w:proofErr w:type="spellStart"/>
+                      <w:r>
+                        <w:rPr>
+                          <w:rFonts w:hint="cs"/>
+                          <w:color w:val="FF0000"/>
+                          <w:rtl/>
+                        </w:rPr>
+                        <w:t>בה"כ</w:t>
+                      </w:r>
+                      <w:proofErr w:type="spellEnd"/>
+                      <w:r>
+                        <w:rPr>
+                          <w:rFonts w:hint="cs"/>
+                          <w:color w:val="FF0000"/>
+                          <w:rtl/>
+                        </w:rPr>
+                        <w:t xml:space="preserve"> כי בגרף הקדימויות </w:t>
+                      </w:r>
+                      <w:r>
+                        <w:rPr>
+                          <w:rFonts w:hint="cs"/>
+                          <w:color w:val="FF0000"/>
+                        </w:rPr>
+                        <w:t>T</w:t>
+                      </w:r>
+                      <w:r>
+                        <w:rPr>
+                          <w:color w:val="FF0000"/>
+                        </w:rPr>
+                        <w:t>-2</w:t>
+                      </w:r>
+                      <w:r>
+                        <w:rPr>
+                          <w:rFonts w:hint="cs"/>
+                          <w:color w:val="FF0000"/>
+                          <w:rtl/>
+                        </w:rPr>
+                        <w:t xml:space="preserve">  קודם ל</w:t>
+                      </w:r>
+                      <w:r>
+                        <w:rPr>
+                          <w:rFonts w:hint="cs"/>
+                          <w:color w:val="FF0000"/>
+                        </w:rPr>
+                        <w:t>T</w:t>
+                      </w:r>
+                      <w:r>
+                        <w:rPr>
+                          <w:color w:val="FF0000"/>
+                        </w:rPr>
+                        <w:t xml:space="preserve">1 </w:t>
+                      </w:r>
+                      <w:r>
+                        <w:rPr>
+                          <w:rFonts w:hint="cs"/>
+                          <w:color w:val="FF0000"/>
+                          <w:rtl/>
+                        </w:rPr>
+                        <w:t xml:space="preserve"> . שוב נחלק לתת מקרים:</w:t>
+                      </w:r>
+                    </w:p>
+                    <w:p>
+                      <w:pPr>
+                        <w:pStyle w:val="a3"/>
+                        <w:numPr>
+                          <w:ilvl w:val="1"/>
+                          <w:numId w:val="29"/>
+                        </w:numPr>
+                        <w:rPr>
+                          <w:color w:val="FF0000"/>
+                        </w:rPr>
+                      </w:pPr>
+                      <w:r>
+                        <w:rPr>
+                          <w:rFonts w:hint="cs"/>
+                          <w:color w:val="FF0000"/>
+                          <w:rtl/>
+                        </w:rPr>
+                        <w:t>אם פעולת הכתיבה מתבצעת ב-</w:t>
+                      </w:r>
+                      <w:r>
+                        <w:rPr>
+                          <w:rFonts w:hint="cs"/>
+                          <w:color w:val="FF0000"/>
+                        </w:rPr>
+                        <w:t>T</w:t>
+                      </w:r>
+                      <w:r>
+                        <w:rPr>
+                          <w:color w:val="FF0000"/>
+                        </w:rPr>
+                        <w:t>2</w:t>
+                      </w:r>
+                      <w:r>
+                        <w:rPr>
+                          <w:rFonts w:hint="cs"/>
+                          <w:color w:val="FF0000"/>
+                          <w:rtl/>
+                        </w:rPr>
+                        <w:t xml:space="preserve"> . נוכל להסיק מגרף הקדימויות כי </w:t>
+                      </w:r>
+                      <w:r>
+                        <w:rPr>
+                          <w:rFonts w:hint="cs"/>
+                          <w:b/>
+                          <w:bCs/>
+                          <w:color w:val="FF0000"/>
+                          <w:rtl/>
+                        </w:rPr>
+                        <w:t>לפניה</w:t>
+                      </w:r>
+                      <w:r>
+                        <w:rPr>
+                          <w:rFonts w:hint="cs"/>
+                          <w:color w:val="FF0000"/>
+                          <w:rtl/>
+                        </w:rPr>
+                        <w:t xml:space="preserve"> לא מתבצעת אף פעולה כלל של </w:t>
+                      </w:r>
+                      <w:r>
+                        <w:rPr>
+                          <w:rFonts w:hint="cs"/>
+                          <w:color w:val="FF0000"/>
+                        </w:rPr>
+                        <w:t>T</w:t>
+                      </w:r>
+                      <w:r>
+                        <w:rPr>
+                          <w:color w:val="FF0000"/>
+                        </w:rPr>
+                        <w:t>-1</w:t>
+                      </w:r>
+                      <w:r>
+                        <w:rPr>
+                          <w:rFonts w:hint="cs"/>
+                          <w:color w:val="FF0000"/>
+                          <w:rtl/>
+                        </w:rPr>
+                        <w:t xml:space="preserve"> .</w:t>
+                      </w:r>
+                    </w:p>
+                    <w:p>
+                      <w:pPr>
+                        <w:pStyle w:val="a3"/>
+                        <w:ind w:left="1440"/>
+                        <w:rPr>
+                          <w:color w:val="FF0000"/>
+                          <w:rtl/>
+                        </w:rPr>
+                      </w:pPr>
+                      <w:r>
+                        <w:rPr>
+                          <w:rFonts w:hint="cs"/>
+                          <w:color w:val="FF0000"/>
+                          <w:rtl/>
+                        </w:rPr>
+                        <w:t xml:space="preserve">ולכן יכול להתקיים </w:t>
+                      </w:r>
+                      <w:r>
+                        <w:rPr>
+                          <w:color w:val="FF0000"/>
+                        </w:rPr>
+                        <w:t>2PL</w:t>
+                      </w:r>
+                      <w:r>
+                        <w:rPr>
+                          <w:rFonts w:hint="cs"/>
+                          <w:color w:val="FF0000"/>
+                          <w:rtl/>
+                        </w:rPr>
+                        <w:t xml:space="preserve"> .</w:t>
+                      </w:r>
+                    </w:p>
+                    <w:p>
+                      <w:pPr>
+                        <w:pStyle w:val="a3"/>
+                        <w:numPr>
+                          <w:ilvl w:val="1"/>
+                          <w:numId w:val="29"/>
+                        </w:numPr>
+                        <w:rPr>
+                          <w:color w:val="FF0000"/>
+                        </w:rPr>
+                      </w:pPr>
+                      <w:r>
+                        <w:rPr>
+                          <w:rFonts w:hint="cs"/>
+                          <w:color w:val="FF0000"/>
+                          <w:rtl/>
+                        </w:rPr>
+                        <w:t>אם פעולת הכתיבה מתבצעת ב-</w:t>
+                      </w:r>
+                      <w:r>
+                        <w:rPr>
+                          <w:rFonts w:hint="cs"/>
+                          <w:color w:val="FF0000"/>
+                        </w:rPr>
+                        <w:t>T</w:t>
+                      </w:r>
+                      <w:r>
+                        <w:rPr>
+                          <w:color w:val="FF0000"/>
+                        </w:rPr>
+                        <w:t>1</w:t>
+                      </w:r>
+                      <w:r>
+                        <w:rPr>
+                          <w:rFonts w:hint="cs"/>
+                          <w:color w:val="FF0000"/>
+                          <w:rtl/>
+                        </w:rPr>
+                        <w:t xml:space="preserve"> . נוכל להסיק מגרף הקדימויות כי </w:t>
+                      </w:r>
+                      <w:r>
+                        <w:rPr>
+                          <w:rFonts w:hint="cs"/>
+                          <w:b/>
+                          <w:bCs/>
+                          <w:color w:val="FF0000"/>
+                          <w:rtl/>
+                        </w:rPr>
+                        <w:t>אחריה</w:t>
+                      </w:r>
+                      <w:r>
+                        <w:rPr>
+                          <w:rFonts w:hint="cs"/>
+                          <w:color w:val="FF0000"/>
+                          <w:rtl/>
+                        </w:rPr>
+                        <w:t xml:space="preserve"> לא מתבצעת אף פעולה כלל של </w:t>
+                      </w:r>
+                      <w:r>
+                        <w:rPr>
+                          <w:rFonts w:hint="cs"/>
+                          <w:color w:val="FF0000"/>
+                        </w:rPr>
+                        <w:t>T</w:t>
+                      </w:r>
+                      <w:r>
+                        <w:rPr>
+                          <w:color w:val="FF0000"/>
+                        </w:rPr>
+                        <w:t>-2</w:t>
+                      </w:r>
+                      <w:r>
+                        <w:rPr>
+                          <w:rFonts w:hint="cs"/>
+                          <w:color w:val="FF0000"/>
+                          <w:rtl/>
+                        </w:rPr>
+                        <w:t xml:space="preserve"> .</w:t>
+                      </w:r>
+                    </w:p>
+                    <w:p>
+                      <w:pPr>
+                        <w:pStyle w:val="a3"/>
+                        <w:ind w:left="1440"/>
+                        <w:rPr>
+                          <w:color w:val="FF0000"/>
+                          <w:rtl/>
+                        </w:rPr>
+                      </w:pPr>
+                      <w:r>
+                        <w:rPr>
+                          <w:rFonts w:hint="cs"/>
+                          <w:color w:val="FF0000"/>
+                          <w:rtl/>
+                        </w:rPr>
+                        <w:t xml:space="preserve">כלומר </w:t>
+                      </w:r>
+                      <w:r>
+                        <w:rPr>
+                          <w:color w:val="FF0000"/>
+                        </w:rPr>
+                        <w:t>2PL</w:t>
+                      </w:r>
+                      <w:r>
+                        <w:rPr>
+                          <w:rFonts w:hint="cs"/>
+                          <w:color w:val="FF0000"/>
+                          <w:rtl/>
+                        </w:rPr>
+                        <w:t xml:space="preserve"> יוכל לבקש את כל המנעולים ל</w:t>
+                      </w:r>
+                      <w:r>
+                        <w:rPr>
+                          <w:color w:val="FF0000"/>
+                        </w:rPr>
+                        <w:t>T-2</w:t>
+                      </w:r>
+                      <w:r>
+                        <w:rPr>
+                          <w:rFonts w:hint="cs"/>
+                          <w:color w:val="FF0000"/>
+                          <w:rtl/>
+                        </w:rPr>
+                        <w:t xml:space="preserve"> בהתחלה ולשחרר אותם לפני פעולת הכתיבה של </w:t>
+                      </w:r>
+                      <w:r>
+                        <w:rPr>
+                          <w:color w:val="FF0000"/>
+                        </w:rPr>
+                        <w:t>T-1</w:t>
+                      </w:r>
+                      <w:r>
+                        <w:rPr>
+                          <w:rFonts w:hint="cs"/>
+                          <w:color w:val="FF0000"/>
+                          <w:rtl/>
+                        </w:rPr>
+                        <w:t>,  ויוכל לבקש מנעול אקסקלוסיבי ל</w:t>
+                      </w:r>
+                      <w:r>
+                        <w:rPr>
+                          <w:color w:val="FF0000"/>
+                        </w:rPr>
+                        <w:t>T-1</w:t>
+                      </w:r>
+                      <w:r>
+                        <w:rPr>
+                          <w:rFonts w:hint="cs"/>
+                          <w:color w:val="FF0000"/>
+                          <w:rtl/>
+                        </w:rPr>
+                        <w:t xml:space="preserve">  מיד לפני הכתיבה, ולאחר מכן לשחרר אותו.</w:t>
+                      </w:r>
+                    </w:p>
+                    <w:p>
+                      <w:pPr>
+                        <w:pStyle w:val="a3"/>
+                        <w:ind w:left="1440"/>
+                        <w:rPr>
+                          <w:color w:val="FF0000"/>
+                          <w:rtl/>
+                        </w:rPr>
+                      </w:pPr>
+                      <w:r>
+                        <w:rPr>
+                          <w:rFonts w:hint="cs"/>
+                          <w:color w:val="FF0000"/>
+                          <w:rtl/>
+                        </w:rPr>
+                        <w:t xml:space="preserve">לכן קיים סידור </w:t>
+                      </w:r>
+                      <w:r>
+                        <w:rPr>
+                          <w:color w:val="FF0000"/>
+                        </w:rPr>
+                        <w:t>2PL</w:t>
+                      </w:r>
+                      <w:r>
+                        <w:rPr>
+                          <w:rFonts w:hint="cs"/>
+                          <w:color w:val="FF0000"/>
+                          <w:rtl/>
+                        </w:rPr>
+                        <w:t xml:space="preserve"> </w:t>
+                      </w:r>
+                    </w:p>
+                    <w:p>
+                      <w:pPr>
+                        <w:pStyle w:val="a3"/>
+                        <w:ind w:left="1440"/>
+                        <w:rPr>
+                          <w:color w:val="FF0000"/>
+                          <w:rtl/>
+                        </w:rPr>
+                      </w:pPr>
+                      <w:r>
+                        <w:rPr>
+                          <w:rFonts w:hint="cs"/>
+                          <w:color w:val="FF0000"/>
+                          <w:rtl/>
+                        </w:rPr>
+                        <w:t xml:space="preserve"> </w:t>
+                      </w:r>
                     </w:p>
                   </w:txbxContent>
                 </v:textbox>
@@ -16004,7 +17397,7 @@
         </w:pBdr>
         <w:spacing w:line="276" w:lineRule="auto"/>
         <w:rPr>
-          <w:rFonts w:ascii="Calibri" w:hAnsi="Calibri" w:cs="David" w:hint="cs"/>
+          <w:rFonts w:ascii="Calibri" w:hAnsi="Calibri" w:cs="David"/>
           <w:color w:val="FF0000"/>
         </w:rPr>
       </w:pPr>
@@ -16644,12 +18037,10 @@
         <w:pStyle w:val="a3"/>
         <w:spacing w:line="276" w:lineRule="auto"/>
         <w:rPr>
-          <w:rFonts w:ascii="Calibri" w:hAnsi="Calibri" w:cs="David" w:hint="cs"/>
-          <w:color w:val="000000"/>
-        </w:rPr>
-      </w:pPr>
-      <w:bookmarkStart w:id="1" w:name="_GoBack"/>
-      <w:bookmarkEnd w:id="1"/>
+          <w:rFonts w:ascii="Calibri" w:hAnsi="Calibri" w:cs="David"/>
+          <w:color w:val="000000"/>
+        </w:rPr>
+      </w:pPr>
     </w:p>
     <w:p>
       <w:pPr>
@@ -16852,7 +18243,7 @@
         <w:spacing w:line="276" w:lineRule="auto"/>
         <w:ind w:left="720"/>
         <w:rPr>
-          <w:rFonts w:ascii="Calibri" w:hAnsi="Calibri" w:cs="David" w:hint="cs"/>
+          <w:rFonts w:ascii="Calibri" w:hAnsi="Calibri" w:cs="David"/>
           <w:color w:val="FF0000"/>
           <w:rtl/>
         </w:rPr>
@@ -17114,7 +18505,7 @@
         <w:spacing w:line="276" w:lineRule="auto"/>
         <w:ind w:left="720"/>
         <w:rPr>
-          <w:rFonts w:ascii="Calibri" w:hAnsi="Calibri" w:cs="David" w:hint="cs"/>
+          <w:rFonts w:ascii="Calibri" w:hAnsi="Calibri" w:cs="David"/>
           <w:b/>
           <w:bCs/>
           <w:color w:val="000000"/>
@@ -17772,7 +19163,7 @@
         <w:pStyle w:val="a3"/>
         <w:spacing w:line="276" w:lineRule="auto"/>
         <w:rPr>
-          <w:rFonts w:ascii="Calibri" w:hAnsi="Calibri" w:cs="David" w:hint="cs"/>
+          <w:rFonts w:ascii="Calibri" w:hAnsi="Calibri" w:cs="David"/>
           <w:color w:val="000000"/>
         </w:rPr>
       </w:pPr>
@@ -20425,7 +21816,7 @@
         <w:spacing w:line="276" w:lineRule="auto"/>
         <w:ind w:left="720"/>
         <w:rPr>
-          <w:rFonts w:ascii="Calibri" w:hAnsi="Calibri" w:cs="David" w:hint="cs"/>
+          <w:rFonts w:ascii="Calibri" w:hAnsi="Calibri" w:cs="David"/>
           <w:color w:val="FF0000"/>
           <w:rtl/>
         </w:rPr>
@@ -21057,7 +22448,7 @@
 </file>
 
 <file path=word/numbering.xml><?xml version="1.0" encoding="utf-8"?>
-<w:numbering xmlns:wpc="http://schemas.microsoft.com/office/word/2010/wordprocessingCanvas" xmlns:cx="http://schemas.microsoft.com/office/drawing/2014/chartex" xmlns:cx1="http://schemas.microsoft.com/office/drawing/2015/9/8/chartex" xmlns:cx2="http://schemas.microsoft.com/office/drawing/2015/10/21/chartex" xmlns:cx3="http://schemas.microsoft.com/office/drawing/2016/5/9/chartex" xmlns:cx4="http://schemas.microsoft.com/office/drawing/2016/5/10/chartex" xmlns:cx5="http://schemas.microsoft.com/office/drawing/2016/5/11/chartex" xmlns:cx6="http://schemas.microsoft.com/office/drawing/2016/5/12/chartex" xmlns:cx7="http://schemas.microsoft.com/office/drawing/2016/5/13/chartex" xmlns:cx8="http://schemas.microsoft.com/office/drawing/2016/5/14/chartex" xmlns:mc="http://schemas.openxmlformats.org/markup-compatibility/2006" xmlns:aink="http://schemas.microsoft.com/office/drawing/2016/ink" xmlns:am3d="http://schemas.microsoft.com/office/drawing/2017/model3d" xmlns:o="urn:schemas-microsoft-com:office:office" xmlns:r="http://schemas.openxmlformats.org/officeDocument/2006/relationships" xmlns:m="http://schemas.openxmlformats.org/officeDocument/2006/math" xmlns:v="urn:schemas-microsoft-com:vml" xmlns:wp14="http://schemas.microsoft.com/office/word/2010/wordprocessingDrawing" xmlns:wp="http://schemas.openxmlformats.org/drawingml/2006/wordprocessingDrawing" xmlns:w10="urn:schemas-microsoft-com:office:word" xmlns:w="http://schemas.openxmlformats.org/wordprocessingml/2006/main" xmlns:w14="http://schemas.microsoft.com/office/word/2010/wordml" xmlns:w15="http://schemas.microsoft.com/office/word/2012/wordml" xmlns:w16cid="http://schemas.microsoft.com/office/word/2016/wordml/cid" xmlns:w16se="http://schemas.microsoft.com/office/word/2015/wordml/symex" xmlns:wpg="http://schemas.microsoft.com/office/word/2010/wordprocessingGroup" xmlns:wpi="http://schemas.microsoft.com/office/word/2010/wordprocessingInk" xmlns:wne="http://schemas.microsoft.com/office/word/2006/wordml" xmlns:wps="http://schemas.microsoft.com/office/word/2010/wordprocessingShape" mc:Ignorable="w14 w15 w16se w16cid wp14">
+<w:numbering xmlns:wpc="http://schemas.microsoft.com/office/word/2010/wordprocessingCanvas" xmlns:cx="http://schemas.microsoft.com/office/drawing/2014/chartex" xmlns:cx1="http://schemas.microsoft.com/office/drawing/2015/9/8/chartex" xmlns:cx2="http://schemas.microsoft.com/office/drawing/2015/10/21/chartex" xmlns:cx3="http://schemas.microsoft.com/office/drawing/2016/5/9/chartex" xmlns:cx4="http://schemas.microsoft.com/office/drawing/2016/5/10/chartex" xmlns:cx5="http://schemas.microsoft.com/office/drawing/2016/5/11/chartex" xmlns:cx6="http://schemas.microsoft.com/office/drawing/2016/5/12/chartex" xmlns:cx7="http://schemas.microsoft.com/office/drawing/2016/5/13/chartex" xmlns:cx8="http://schemas.microsoft.com/office/drawing/2016/5/14/chartex" xmlns:mc="http://schemas.openxmlformats.org/markup-compatibility/2006" xmlns:aink="http://schemas.microsoft.com/office/drawing/2016/ink" xmlns:am3d="http://schemas.microsoft.com/office/drawing/2017/model3d" xmlns:o="urn:schemas-microsoft-com:office:office" xmlns:r="http://schemas.openxmlformats.org/officeDocument/2006/relationships" xmlns:m="http://schemas.openxmlformats.org/officeDocument/2006/math" xmlns:v="urn:schemas-microsoft-com:vml" xmlns:wp14="http://schemas.microsoft.com/office/word/2010/wordprocessingDrawing" xmlns:wp="http://schemas.openxmlformats.org/drawingml/2006/wordprocessingDrawing" xmlns:w10="urn:schemas-microsoft-com:office:word" xmlns:w="http://schemas.openxmlformats.org/wordprocessingml/2006/main" xmlns:w14="http://schemas.microsoft.com/office/word/2010/wordml" xmlns:w15="http://schemas.microsoft.com/office/word/2012/wordml" xmlns:w16cex="http://schemas.microsoft.com/office/word/2018/wordml/cex" xmlns:w16cid="http://schemas.microsoft.com/office/word/2016/wordml/cid" xmlns:w16="http://schemas.microsoft.com/office/word/2018/wordml" xmlns:w16se="http://schemas.microsoft.com/office/word/2015/wordml/symex" xmlns:wpg="http://schemas.microsoft.com/office/word/2010/wordprocessingGroup" xmlns:wpi="http://schemas.microsoft.com/office/word/2010/wordprocessingInk" xmlns:wne="http://schemas.microsoft.com/office/word/2006/wordml" xmlns:wps="http://schemas.microsoft.com/office/word/2010/wordprocessingShape" mc:Ignorable="w14 w15 w16se w16cid w16 w16cex wp14">
   <w:abstractNum w:abstractNumId="0" w15:restartNumberingAfterBreak="0">
     <w:nsid w:val="0039499F"/>
     <w:multiLevelType w:val="hybridMultilevel"/>
@@ -21549,6 +22940,118 @@
     </w:lvl>
   </w:abstractNum>
   <w:abstractNum w:abstractNumId="5" w15:restartNumberingAfterBreak="0">
+    <w:nsid w:val="0A370083"/>
+    <w:multiLevelType w:val="hybridMultilevel"/>
+    <w:tmpl w:val="052E1996"/>
+    <w:lvl w:ilvl="0" w:tplc="13585C1C">
+      <w:numFmt w:val="bullet"/>
+      <w:lvlText w:val="-"/>
+      <w:lvlJc w:val="left"/>
+      <w:pPr>
+        <w:ind w:left="720" w:hanging="360"/>
+      </w:pPr>
+      <w:rPr>
+        <w:rFonts w:ascii="Times New Roman" w:eastAsia="Times New Roman" w:hAnsi="Times New Roman" w:cs="Times New Roman" w:hint="default"/>
+      </w:rPr>
+    </w:lvl>
+    <w:lvl w:ilvl="1" w:tplc="04090003">
+      <w:start w:val="1"/>
+      <w:numFmt w:val="bullet"/>
+      <w:lvlText w:val="o"/>
+      <w:lvlJc w:val="left"/>
+      <w:pPr>
+        <w:ind w:left="1440" w:hanging="360"/>
+      </w:pPr>
+      <w:rPr>
+        <w:rFonts w:ascii="Courier New" w:hAnsi="Courier New" w:cs="Courier New" w:hint="default"/>
+      </w:rPr>
+    </w:lvl>
+    <w:lvl w:ilvl="2" w:tplc="04090005" w:tentative="1">
+      <w:start w:val="1"/>
+      <w:numFmt w:val="bullet"/>
+      <w:lvlText w:val=""/>
+      <w:lvlJc w:val="left"/>
+      <w:pPr>
+        <w:ind w:left="2160" w:hanging="360"/>
+      </w:pPr>
+      <w:rPr>
+        <w:rFonts w:ascii="Wingdings" w:hAnsi="Wingdings" w:hint="default"/>
+      </w:rPr>
+    </w:lvl>
+    <w:lvl w:ilvl="3" w:tplc="04090001" w:tentative="1">
+      <w:start w:val="1"/>
+      <w:numFmt w:val="bullet"/>
+      <w:lvlText w:val=""/>
+      <w:lvlJc w:val="left"/>
+      <w:pPr>
+        <w:ind w:left="2880" w:hanging="360"/>
+      </w:pPr>
+      <w:rPr>
+        <w:rFonts w:ascii="Symbol" w:hAnsi="Symbol" w:hint="default"/>
+      </w:rPr>
+    </w:lvl>
+    <w:lvl w:ilvl="4" w:tplc="04090003" w:tentative="1">
+      <w:start w:val="1"/>
+      <w:numFmt w:val="bullet"/>
+      <w:lvlText w:val="o"/>
+      <w:lvlJc w:val="left"/>
+      <w:pPr>
+        <w:ind w:left="3600" w:hanging="360"/>
+      </w:pPr>
+      <w:rPr>
+        <w:rFonts w:ascii="Courier New" w:hAnsi="Courier New" w:cs="Courier New" w:hint="default"/>
+      </w:rPr>
+    </w:lvl>
+    <w:lvl w:ilvl="5" w:tplc="04090005" w:tentative="1">
+      <w:start w:val="1"/>
+      <w:numFmt w:val="bullet"/>
+      <w:lvlText w:val=""/>
+      <w:lvlJc w:val="left"/>
+      <w:pPr>
+        <w:ind w:left="4320" w:hanging="360"/>
+      </w:pPr>
+      <w:rPr>
+        <w:rFonts w:ascii="Wingdings" w:hAnsi="Wingdings" w:hint="default"/>
+      </w:rPr>
+    </w:lvl>
+    <w:lvl w:ilvl="6" w:tplc="04090001" w:tentative="1">
+      <w:start w:val="1"/>
+      <w:numFmt w:val="bullet"/>
+      <w:lvlText w:val=""/>
+      <w:lvlJc w:val="left"/>
+      <w:pPr>
+        <w:ind w:left="5040" w:hanging="360"/>
+      </w:pPr>
+      <w:rPr>
+        <w:rFonts w:ascii="Symbol" w:hAnsi="Symbol" w:hint="default"/>
+      </w:rPr>
+    </w:lvl>
+    <w:lvl w:ilvl="7" w:tplc="04090003" w:tentative="1">
+      <w:start w:val="1"/>
+      <w:numFmt w:val="bullet"/>
+      <w:lvlText w:val="o"/>
+      <w:lvlJc w:val="left"/>
+      <w:pPr>
+        <w:ind w:left="5760" w:hanging="360"/>
+      </w:pPr>
+      <w:rPr>
+        <w:rFonts w:ascii="Courier New" w:hAnsi="Courier New" w:cs="Courier New" w:hint="default"/>
+      </w:rPr>
+    </w:lvl>
+    <w:lvl w:ilvl="8" w:tplc="04090005" w:tentative="1">
+      <w:start w:val="1"/>
+      <w:numFmt w:val="bullet"/>
+      <w:lvlText w:val=""/>
+      <w:lvlJc w:val="left"/>
+      <w:pPr>
+        <w:ind w:left="6480" w:hanging="360"/>
+      </w:pPr>
+      <w:rPr>
+        <w:rFonts w:ascii="Wingdings" w:hAnsi="Wingdings" w:hint="default"/>
+      </w:rPr>
+    </w:lvl>
+  </w:abstractNum>
+  <w:abstractNum w:abstractNumId="6" w15:restartNumberingAfterBreak="0">
     <w:nsid w:val="10A360D0"/>
     <w:multiLevelType w:val="hybridMultilevel"/>
     <w:tmpl w:val="36248EDA"/>
@@ -21637,7 +23140,7 @@
       </w:pPr>
     </w:lvl>
   </w:abstractNum>
-  <w:abstractNum w:abstractNumId="6" w15:restartNumberingAfterBreak="0">
+  <w:abstractNum w:abstractNumId="7" w15:restartNumberingAfterBreak="0">
     <w:nsid w:val="12DE0F73"/>
     <w:multiLevelType w:val="hybridMultilevel"/>
     <w:tmpl w:val="A4C6D49E"/>
@@ -21750,7 +23253,7 @@
       </w:rPr>
     </w:lvl>
   </w:abstractNum>
-  <w:abstractNum w:abstractNumId="7" w15:restartNumberingAfterBreak="0">
+  <w:abstractNum w:abstractNumId="8" w15:restartNumberingAfterBreak="0">
     <w:nsid w:val="18EE2685"/>
     <w:multiLevelType w:val="hybridMultilevel"/>
     <w:tmpl w:val="0FB28740"/>
@@ -21839,7 +23342,7 @@
       </w:pPr>
     </w:lvl>
   </w:abstractNum>
-  <w:abstractNum w:abstractNumId="8" w15:restartNumberingAfterBreak="0">
+  <w:abstractNum w:abstractNumId="9" w15:restartNumberingAfterBreak="0">
     <w:nsid w:val="1ECF3599"/>
     <w:multiLevelType w:val="hybridMultilevel"/>
     <w:tmpl w:val="D83E80BA"/>
@@ -21928,7 +23431,7 @@
       </w:pPr>
     </w:lvl>
   </w:abstractNum>
-  <w:abstractNum w:abstractNumId="9" w15:restartNumberingAfterBreak="0">
+  <w:abstractNum w:abstractNumId="10" w15:restartNumberingAfterBreak="0">
     <w:nsid w:val="32121A99"/>
     <w:multiLevelType w:val="hybridMultilevel"/>
     <w:tmpl w:val="0B86791E"/>
@@ -22016,7 +23519,7 @@
       </w:pPr>
     </w:lvl>
   </w:abstractNum>
-  <w:abstractNum w:abstractNumId="10" w15:restartNumberingAfterBreak="0">
+  <w:abstractNum w:abstractNumId="11" w15:restartNumberingAfterBreak="0">
     <w:nsid w:val="33E16F3C"/>
     <w:multiLevelType w:val="hybridMultilevel"/>
     <w:tmpl w:val="782A508C"/>
@@ -22105,7 +23608,7 @@
       </w:pPr>
     </w:lvl>
   </w:abstractNum>
-  <w:abstractNum w:abstractNumId="11" w15:restartNumberingAfterBreak="0">
+  <w:abstractNum w:abstractNumId="12" w15:restartNumberingAfterBreak="0">
     <w:nsid w:val="375E4677"/>
     <w:multiLevelType w:val="hybridMultilevel"/>
     <w:tmpl w:val="F198F024"/>
@@ -22218,7 +23721,7 @@
       </w:rPr>
     </w:lvl>
   </w:abstractNum>
-  <w:abstractNum w:abstractNumId="12" w15:restartNumberingAfterBreak="0">
+  <w:abstractNum w:abstractNumId="13" w15:restartNumberingAfterBreak="0">
     <w:nsid w:val="389D22B4"/>
     <w:multiLevelType w:val="hybridMultilevel"/>
     <w:tmpl w:val="0FB4AD60"/>
@@ -22307,7 +23810,7 @@
       </w:pPr>
     </w:lvl>
   </w:abstractNum>
-  <w:abstractNum w:abstractNumId="13" w15:restartNumberingAfterBreak="0">
+  <w:abstractNum w:abstractNumId="14" w15:restartNumberingAfterBreak="0">
     <w:nsid w:val="3D20329D"/>
     <w:multiLevelType w:val="hybridMultilevel"/>
     <w:tmpl w:val="34BC7224"/>
@@ -22396,7 +23899,7 @@
       </w:pPr>
     </w:lvl>
   </w:abstractNum>
-  <w:abstractNum w:abstractNumId="14" w15:restartNumberingAfterBreak="0">
+  <w:abstractNum w:abstractNumId="15" w15:restartNumberingAfterBreak="0">
     <w:nsid w:val="3F6F4632"/>
     <w:multiLevelType w:val="hybridMultilevel"/>
     <w:tmpl w:val="4C2E0E0A"/>
@@ -22509,7 +24012,7 @@
       </w:rPr>
     </w:lvl>
   </w:abstractNum>
-  <w:abstractNum w:abstractNumId="15" w15:restartNumberingAfterBreak="0">
+  <w:abstractNum w:abstractNumId="16" w15:restartNumberingAfterBreak="0">
     <w:nsid w:val="406E7BD2"/>
     <w:multiLevelType w:val="hybridMultilevel"/>
     <w:tmpl w:val="E3D02EA6"/>
@@ -22598,7 +24101,7 @@
       </w:pPr>
     </w:lvl>
   </w:abstractNum>
-  <w:abstractNum w:abstractNumId="16" w15:restartNumberingAfterBreak="0">
+  <w:abstractNum w:abstractNumId="17" w15:restartNumberingAfterBreak="0">
     <w:nsid w:val="478A3DC1"/>
     <w:multiLevelType w:val="hybridMultilevel"/>
     <w:tmpl w:val="AE50AF76"/>
@@ -22710,7 +24213,7 @@
       </w:rPr>
     </w:lvl>
   </w:abstractNum>
-  <w:abstractNum w:abstractNumId="17" w15:restartNumberingAfterBreak="0">
+  <w:abstractNum w:abstractNumId="18" w15:restartNumberingAfterBreak="0">
     <w:nsid w:val="496D16B8"/>
     <w:multiLevelType w:val="hybridMultilevel"/>
     <w:tmpl w:val="A816FF78"/>
@@ -22799,7 +24302,7 @@
       </w:pPr>
     </w:lvl>
   </w:abstractNum>
-  <w:abstractNum w:abstractNumId="18" w15:restartNumberingAfterBreak="0">
+  <w:abstractNum w:abstractNumId="19" w15:restartNumberingAfterBreak="0">
     <w:nsid w:val="4B8904B5"/>
     <w:multiLevelType w:val="hybridMultilevel"/>
     <w:tmpl w:val="70549EC4"/>
@@ -22888,7 +24391,7 @@
       </w:pPr>
     </w:lvl>
   </w:abstractNum>
-  <w:abstractNum w:abstractNumId="19" w15:restartNumberingAfterBreak="0">
+  <w:abstractNum w:abstractNumId="20" w15:restartNumberingAfterBreak="0">
     <w:nsid w:val="573256DE"/>
     <w:multiLevelType w:val="hybridMultilevel"/>
     <w:tmpl w:val="9C6AF3C8"/>
@@ -23001,7 +24504,7 @@
       </w:rPr>
     </w:lvl>
   </w:abstractNum>
-  <w:abstractNum w:abstractNumId="20" w15:restartNumberingAfterBreak="0">
+  <w:abstractNum w:abstractNumId="21" w15:restartNumberingAfterBreak="0">
     <w:nsid w:val="5A0C4302"/>
     <w:multiLevelType w:val="hybridMultilevel"/>
     <w:tmpl w:val="AA6EB284"/>
@@ -23090,7 +24593,7 @@
       </w:pPr>
     </w:lvl>
   </w:abstractNum>
-  <w:abstractNum w:abstractNumId="21" w15:restartNumberingAfterBreak="0">
+  <w:abstractNum w:abstractNumId="22" w15:restartNumberingAfterBreak="0">
     <w:nsid w:val="5D792D58"/>
     <w:multiLevelType w:val="hybridMultilevel"/>
     <w:tmpl w:val="58D074AA"/>
@@ -23179,7 +24682,7 @@
       </w:pPr>
     </w:lvl>
   </w:abstractNum>
-  <w:abstractNum w:abstractNumId="22" w15:restartNumberingAfterBreak="0">
+  <w:abstractNum w:abstractNumId="23" w15:restartNumberingAfterBreak="0">
     <w:nsid w:val="60D807A1"/>
     <w:multiLevelType w:val="hybridMultilevel"/>
     <w:tmpl w:val="CEC856DA"/>
@@ -23268,7 +24771,7 @@
       </w:pPr>
     </w:lvl>
   </w:abstractNum>
-  <w:abstractNum w:abstractNumId="23" w15:restartNumberingAfterBreak="0">
+  <w:abstractNum w:abstractNumId="24" w15:restartNumberingAfterBreak="0">
     <w:nsid w:val="68A972C8"/>
     <w:multiLevelType w:val="hybridMultilevel"/>
     <w:tmpl w:val="36248EDA"/>
@@ -23357,7 +24860,7 @@
       </w:pPr>
     </w:lvl>
   </w:abstractNum>
-  <w:abstractNum w:abstractNumId="24" w15:restartNumberingAfterBreak="0">
+  <w:abstractNum w:abstractNumId="25" w15:restartNumberingAfterBreak="0">
     <w:nsid w:val="6C4E423F"/>
     <w:multiLevelType w:val="hybridMultilevel"/>
     <w:tmpl w:val="776E2834"/>
@@ -23470,7 +24973,7 @@
       </w:rPr>
     </w:lvl>
   </w:abstractNum>
-  <w:abstractNum w:abstractNumId="25" w15:restartNumberingAfterBreak="0">
+  <w:abstractNum w:abstractNumId="26" w15:restartNumberingAfterBreak="0">
     <w:nsid w:val="6F096AA9"/>
     <w:multiLevelType w:val="hybridMultilevel"/>
     <w:tmpl w:val="4AD8B20C"/>
@@ -23583,7 +25086,7 @@
       </w:rPr>
     </w:lvl>
   </w:abstractNum>
-  <w:abstractNum w:abstractNumId="26" w15:restartNumberingAfterBreak="0">
+  <w:abstractNum w:abstractNumId="27" w15:restartNumberingAfterBreak="0">
     <w:nsid w:val="792378E7"/>
     <w:multiLevelType w:val="hybridMultilevel"/>
     <w:tmpl w:val="CEC856DA"/>
@@ -23672,7 +25175,7 @@
       </w:pPr>
     </w:lvl>
   </w:abstractNum>
-  <w:abstractNum w:abstractNumId="27" w15:restartNumberingAfterBreak="0">
+  <w:abstractNum w:abstractNumId="28" w15:restartNumberingAfterBreak="0">
     <w:nsid w:val="7E901D78"/>
     <w:multiLevelType w:val="hybridMultilevel"/>
     <w:tmpl w:val="AD3ED460"/>
@@ -23762,28 +25265,28 @@
     </w:lvl>
   </w:abstractNum>
   <w:num w:numId="1">
-    <w:abstractNumId w:val="24"/>
+    <w:abstractNumId w:val="25"/>
   </w:num>
   <w:num w:numId="2">
-    <w:abstractNumId w:val="16"/>
+    <w:abstractNumId w:val="17"/>
   </w:num>
   <w:num w:numId="3">
     <w:abstractNumId w:val="0"/>
   </w:num>
   <w:num w:numId="4">
+    <w:abstractNumId w:val="13"/>
+  </w:num>
+  <w:num w:numId="5">
+    <w:abstractNumId w:val="24"/>
+  </w:num>
+  <w:num w:numId="6">
+    <w:abstractNumId w:val="26"/>
+  </w:num>
+  <w:num w:numId="7">
     <w:abstractNumId w:val="12"/>
   </w:num>
-  <w:num w:numId="5">
-    <w:abstractNumId w:val="23"/>
-  </w:num>
-  <w:num w:numId="6">
-    <w:abstractNumId w:val="25"/>
-  </w:num>
-  <w:num w:numId="7">
-    <w:abstractNumId w:val="11"/>
-  </w:num>
   <w:num w:numId="8">
-    <w:abstractNumId w:val="6"/>
+    <w:abstractNumId w:val="7"/>
   </w:num>
   <w:num w:numId="9">
     <w:abstractNumId w:val="2"/>
@@ -23792,64 +25295,67 @@
     <w:abstractNumId w:val="1"/>
   </w:num>
   <w:num w:numId="11">
-    <w:abstractNumId w:val="8"/>
+    <w:abstractNumId w:val="9"/>
   </w:num>
   <w:num w:numId="12">
-    <w:abstractNumId w:val="14"/>
+    <w:abstractNumId w:val="15"/>
   </w:num>
   <w:num w:numId="13">
+    <w:abstractNumId w:val="23"/>
+  </w:num>
+  <w:num w:numId="14">
+    <w:abstractNumId w:val="16"/>
+  </w:num>
+  <w:num w:numId="15">
+    <w:abstractNumId w:val="27"/>
+  </w:num>
+  <w:num w:numId="16">
     <w:abstractNumId w:val="22"/>
   </w:num>
-  <w:num w:numId="14">
-    <w:abstractNumId w:val="15"/>
-  </w:num>
-  <w:num w:numId="15">
-    <w:abstractNumId w:val="26"/>
-  </w:num>
-  <w:num w:numId="16">
-    <w:abstractNumId w:val="21"/>
-  </w:num>
   <w:num w:numId="17">
-    <w:abstractNumId w:val="18"/>
+    <w:abstractNumId w:val="19"/>
   </w:num>
   <w:num w:numId="18">
-    <w:abstractNumId w:val="13"/>
+    <w:abstractNumId w:val="14"/>
   </w:num>
   <w:num w:numId="19">
     <w:abstractNumId w:val="3"/>
   </w:num>
   <w:num w:numId="20">
-    <w:abstractNumId w:val="5"/>
+    <w:abstractNumId w:val="6"/>
   </w:num>
   <w:num w:numId="21">
-    <w:abstractNumId w:val="27"/>
+    <w:abstractNumId w:val="28"/>
   </w:num>
   <w:num w:numId="22">
-    <w:abstractNumId w:val="7"/>
+    <w:abstractNumId w:val="8"/>
   </w:num>
   <w:num w:numId="23">
     <w:abstractNumId w:val="4"/>
   </w:num>
   <w:num w:numId="24">
+    <w:abstractNumId w:val="11"/>
+  </w:num>
+  <w:num w:numId="25">
+    <w:abstractNumId w:val="20"/>
+  </w:num>
+  <w:num w:numId="26">
+    <w:abstractNumId w:val="18"/>
+  </w:num>
+  <w:num w:numId="27">
     <w:abstractNumId w:val="10"/>
   </w:num>
-  <w:num w:numId="25">
-    <w:abstractNumId w:val="19"/>
+  <w:num w:numId="28">
+    <w:abstractNumId w:val="21"/>
   </w:num>
-  <w:num w:numId="26">
-    <w:abstractNumId w:val="17"/>
-  </w:num>
-  <w:num w:numId="27">
-    <w:abstractNumId w:val="9"/>
-  </w:num>
-  <w:num w:numId="28">
-    <w:abstractNumId w:val="20"/>
+  <w:num w:numId="29">
+    <w:abstractNumId w:val="5"/>
   </w:num>
 </w:numbering>
 </file>
 
 <file path=word/styles.xml><?xml version="1.0" encoding="utf-8"?>
-<w:styles xmlns:mc="http://schemas.openxmlformats.org/markup-compatibility/2006" xmlns:r="http://schemas.openxmlformats.org/officeDocument/2006/relationships" xmlns:w="http://schemas.openxmlformats.org/wordprocessingml/2006/main" xmlns:w14="http://schemas.microsoft.com/office/word/2010/wordml" xmlns:w15="http://schemas.microsoft.com/office/word/2012/wordml" xmlns:w16cid="http://schemas.microsoft.com/office/word/2016/wordml/cid" xmlns:w16se="http://schemas.microsoft.com/office/word/2015/wordml/symex" mc:Ignorable="w14 w15 w16se w16cid">
+<w:styles xmlns:mc="http://schemas.openxmlformats.org/markup-compatibility/2006" xmlns:r="http://schemas.openxmlformats.org/officeDocument/2006/relationships" xmlns:w="http://schemas.openxmlformats.org/wordprocessingml/2006/main" xmlns:w14="http://schemas.microsoft.com/office/word/2010/wordml" xmlns:w15="http://schemas.microsoft.com/office/word/2012/wordml" xmlns:w16cex="http://schemas.microsoft.com/office/word/2018/wordml/cex" xmlns:w16cid="http://schemas.microsoft.com/office/word/2016/wordml/cid" xmlns:w16="http://schemas.microsoft.com/office/word/2018/wordml" xmlns:w16se="http://schemas.microsoft.com/office/word/2015/wordml/symex" mc:Ignorable="w14 w15 w16se w16cid w16 w16cex">
   <w:docDefaults>
     <w:rPrDefault>
       <w:rPr>
@@ -23971,6 +25477,7 @@
     <w:lsdException w:name="HTML Sample" w:semiHidden="1" w:unhideWhenUsed="1"/>
     <w:lsdException w:name="HTML Typewriter" w:semiHidden="1" w:unhideWhenUsed="1"/>
     <w:lsdException w:name="HTML Variable" w:semiHidden="1" w:unhideWhenUsed="1"/>
+    <w:lsdException w:name="Normal Table" w:semiHidden="1" w:unhideWhenUsed="1"/>
     <w:lsdException w:name="annotation subject" w:semiHidden="1" w:unhideWhenUsed="1"/>
     <w:lsdException w:name="No List" w:semiHidden="1" w:unhideWhenUsed="1"/>
     <w:lsdException w:name="Outline List 1" w:semiHidden="1" w:unhideWhenUsed="1"/>
@@ -24013,8 +25520,11 @@
     <w:lsdException w:name="Table Contemporary" w:semiHidden="1" w:unhideWhenUsed="1"/>
     <w:lsdException w:name="Table Elegant" w:semiHidden="1" w:unhideWhenUsed="1"/>
     <w:lsdException w:name="Table Professional" w:semiHidden="1" w:unhideWhenUsed="1"/>
+    <w:lsdException w:name="Table Subtle 1" w:semiHidden="1" w:unhideWhenUsed="1"/>
     <w:lsdException w:name="Table Subtle 2" w:semiHidden="1" w:unhideWhenUsed="1"/>
     <w:lsdException w:name="Table Web 1" w:semiHidden="1" w:unhideWhenUsed="1"/>
+    <w:lsdException w:name="Table Web 2" w:semiHidden="1" w:unhideWhenUsed="1"/>
+    <w:lsdException w:name="Table Web 3" w:semiHidden="1" w:unhideWhenUsed="1"/>
     <w:lsdException w:name="Balloon Text" w:semiHidden="1" w:unhideWhenUsed="1"/>
     <w:lsdException w:name="Table Grid" w:uiPriority="39"/>
     <w:lsdException w:name="Table Theme" w:semiHidden="1" w:unhideWhenUsed="1"/>

</xml_diff>